<commit_message>
Método Dijkstra probado y diseño de los casos de prueba actualizados.
</commit_message>
<xml_diff>
--- a/Documentation/Diseño de los casos de prueba del grafo.docx
+++ b/Documentation/Diseño de los casos de prueba del grafo.docx
@@ -13,8 +13,6 @@
           <w:b/>
         </w:rPr>
       </w:pPr>
-      <w:bookmarkStart w:id="0" w:name="_GoBack"/>
-      <w:bookmarkEnd w:id="0"/>
       <w:r>
         <w:rPr>
           <w:rFonts w:ascii="Arial" w:hAnsi="Arial" w:cs="Arial"/>
@@ -7514,7 +7512,7 @@
               <w:rPr>
                 <w:b/>
               </w:rPr>
-              <w:t>Prueba N° 8</w:t>
+              <w:t>Prueba N° 9</w:t>
             </w:r>
           </w:p>
         </w:tc>
@@ -8175,7 +8173,7 @@
               <w:rPr>
                 <w:b/>
               </w:rPr>
-              <w:t>Prueba N° 9</w:t>
+              <w:t>Prueba N° 10</w:t>
             </w:r>
           </w:p>
         </w:tc>
@@ -8661,6 +8659,1226 @@
             </w:pPr>
             <w:r>
               <w:t>El método devolvió el árbol de expansión mínima.</w:t>
+            </w:r>
+          </w:p>
+        </w:tc>
+      </w:tr>
+      <w:tr>
+        <w:trPr>
+          <w:trHeight w:val="426"/>
+        </w:trPr>
+        <w:tc>
+          <w:tcPr>
+            <w:tcW w:w="1844" w:type="dxa"/>
+            <w:vAlign w:val="center"/>
+          </w:tcPr>
+          <w:p>
+            <w:pPr>
+              <w:pStyle w:val="TableParagraph"/>
+              <w:spacing w:before="81"/>
+              <w:ind w:left="379"/>
+              <w:rPr>
+                <w:b/>
+              </w:rPr>
+            </w:pPr>
+            <w:r>
+              <w:rPr>
+                <w:b/>
+              </w:rPr>
+              <w:lastRenderedPageBreak/>
+              <w:t>Prueba N° 1</w:t>
+            </w:r>
+            <w:r>
+              <w:rPr>
+                <w:b/>
+              </w:rPr>
+              <w:t>1</w:t>
+            </w:r>
+          </w:p>
+        </w:tc>
+        <w:tc>
+          <w:tcPr>
+            <w:tcW w:w="9642" w:type="dxa"/>
+            <w:gridSpan w:val="4"/>
+            <w:vAlign w:val="center"/>
+          </w:tcPr>
+          <w:p>
+            <w:pPr>
+              <w:pStyle w:val="TableParagraph"/>
+              <w:spacing w:before="81"/>
+            </w:pPr>
+            <w:r>
+              <w:rPr>
+                <w:b/>
+              </w:rPr>
+              <w:t>Objetivo</w:t>
+            </w:r>
+            <w:r>
+              <w:t xml:space="preserve">: Probar el método </w:t>
+            </w:r>
+            <w:proofErr w:type="spellStart"/>
+            <w:r>
+              <w:t>Kruskal</w:t>
+            </w:r>
+            <w:proofErr w:type="spellEnd"/>
+            <w:r>
+              <w:t>.</w:t>
+            </w:r>
+          </w:p>
+        </w:tc>
+      </w:tr>
+      <w:tr>
+        <w:trPr>
+          <w:trHeight w:val="417"/>
+        </w:trPr>
+        <w:tc>
+          <w:tcPr>
+            <w:tcW w:w="1844" w:type="dxa"/>
+            <w:vAlign w:val="center"/>
+          </w:tcPr>
+          <w:p>
+            <w:pPr>
+              <w:pStyle w:val="TableParagraph"/>
+              <w:spacing w:before="76"/>
+              <w:ind w:left="620" w:right="615"/>
+              <w:jc w:val="center"/>
+              <w:rPr>
+                <w:b/>
+              </w:rPr>
+            </w:pPr>
+            <w:r>
+              <w:rPr>
+                <w:b/>
+                <w:w w:val="95"/>
+              </w:rPr>
+              <w:t>Clase</w:t>
+            </w:r>
+          </w:p>
+        </w:tc>
+        <w:tc>
+          <w:tcPr>
+            <w:tcW w:w="2291" w:type="dxa"/>
+            <w:vAlign w:val="center"/>
+          </w:tcPr>
+          <w:p>
+            <w:pPr>
+              <w:pStyle w:val="TableParagraph"/>
+              <w:spacing w:before="76"/>
+              <w:ind w:left="623"/>
+              <w:rPr>
+                <w:b/>
+              </w:rPr>
+            </w:pPr>
+            <w:r>
+              <w:rPr>
+                <w:b/>
+              </w:rPr>
+              <w:t>Método</w:t>
+            </w:r>
+          </w:p>
+        </w:tc>
+        <w:tc>
+          <w:tcPr>
+            <w:tcW w:w="2583" w:type="dxa"/>
+            <w:vAlign w:val="center"/>
+          </w:tcPr>
+          <w:p>
+            <w:pPr>
+              <w:pStyle w:val="TableParagraph"/>
+              <w:spacing w:before="76"/>
+              <w:ind w:left="699" w:right="750"/>
+              <w:jc w:val="center"/>
+              <w:rPr>
+                <w:b/>
+              </w:rPr>
+            </w:pPr>
+            <w:r>
+              <w:rPr>
+                <w:b/>
+                <w:w w:val="95"/>
+              </w:rPr>
+              <w:t>Escenario</w:t>
+            </w:r>
+          </w:p>
+        </w:tc>
+        <w:tc>
+          <w:tcPr>
+            <w:tcW w:w="1767" w:type="dxa"/>
+            <w:vAlign w:val="center"/>
+          </w:tcPr>
+          <w:p>
+            <w:pPr>
+              <w:pStyle w:val="TableParagraph"/>
+              <w:spacing w:before="76"/>
+              <w:ind w:left="484"/>
+              <w:rPr>
+                <w:b/>
+              </w:rPr>
+            </w:pPr>
+            <w:r>
+              <w:rPr>
+                <w:b/>
+                <w:w w:val="95"/>
+              </w:rPr>
+              <w:t>Entradas</w:t>
+            </w:r>
+          </w:p>
+        </w:tc>
+        <w:tc>
+          <w:tcPr>
+            <w:tcW w:w="3001" w:type="dxa"/>
+            <w:vAlign w:val="center"/>
+          </w:tcPr>
+          <w:p>
+            <w:pPr>
+              <w:pStyle w:val="TableParagraph"/>
+              <w:spacing w:before="76"/>
+              <w:ind w:left="976" w:right="964"/>
+              <w:jc w:val="center"/>
+              <w:rPr>
+                <w:b/>
+              </w:rPr>
+            </w:pPr>
+            <w:r>
+              <w:rPr>
+                <w:b/>
+                <w:w w:val="95"/>
+              </w:rPr>
+              <w:t>Resultado</w:t>
+            </w:r>
+          </w:p>
+        </w:tc>
+      </w:tr>
+      <w:tr>
+        <w:trPr>
+          <w:trHeight w:val="1427"/>
+        </w:trPr>
+        <w:tc>
+          <w:tcPr>
+            <w:tcW w:w="1844" w:type="dxa"/>
+            <w:vAlign w:val="center"/>
+          </w:tcPr>
+          <w:p>
+            <w:pPr>
+              <w:pStyle w:val="TableParagraph"/>
+              <w:ind w:left="105"/>
+            </w:pPr>
+            <w:proofErr w:type="spellStart"/>
+            <w:r>
+              <w:t>AdjacencyListGraph</w:t>
+            </w:r>
+            <w:proofErr w:type="spellEnd"/>
+          </w:p>
+        </w:tc>
+        <w:tc>
+          <w:tcPr>
+            <w:tcW w:w="2291" w:type="dxa"/>
+            <w:vAlign w:val="center"/>
+          </w:tcPr>
+          <w:p>
+            <w:r>
+              <w:t xml:space="preserve">+ </w:t>
+            </w:r>
+            <w:proofErr w:type="spellStart"/>
+            <w:r>
+              <w:t>Kruskal</w:t>
+            </w:r>
+            <w:proofErr w:type="spellEnd"/>
+            <w:r>
+              <w:t>(</w:t>
+            </w:r>
+            <w:proofErr w:type="spellStart"/>
+            <w:r>
+              <w:t>int</w:t>
+            </w:r>
+            <w:proofErr w:type="spellEnd"/>
+            <w:r>
+              <w:t xml:space="preserve">): </w:t>
+            </w:r>
+            <w:proofErr w:type="spellStart"/>
+            <w:r>
+              <w:t>ArrayList</w:t>
+            </w:r>
+            <w:proofErr w:type="spellEnd"/>
+            <w:r>
+              <w:t>&lt;</w:t>
+            </w:r>
+            <w:proofErr w:type="spellStart"/>
+            <w:r>
+              <w:t>Integer</w:t>
+            </w:r>
+            <w:proofErr w:type="spellEnd"/>
+            <w:r>
+              <w:t>&gt;</w:t>
+            </w:r>
+          </w:p>
+        </w:tc>
+        <w:tc>
+          <w:tcPr>
+            <w:tcW w:w="2583" w:type="dxa"/>
+            <w:vAlign w:val="center"/>
+          </w:tcPr>
+          <w:p>
+            <w:pPr>
+              <w:pStyle w:val="TableParagraph"/>
+              <w:spacing w:before="1" w:line="254" w:lineRule="auto"/>
+              <w:ind w:right="337"/>
+            </w:pPr>
+            <w:r>
+              <w:t>Un grafo de un solo vértice.</w:t>
+            </w:r>
+          </w:p>
+        </w:tc>
+        <w:tc>
+          <w:tcPr>
+            <w:tcW w:w="1767" w:type="dxa"/>
+            <w:vAlign w:val="center"/>
+          </w:tcPr>
+          <w:p>
+            <w:pPr>
+              <w:pStyle w:val="TableParagraph"/>
+              <w:spacing w:before="155"/>
+            </w:pPr>
+            <w:r>
+              <w:t>Índice del vértice desde donde se inicia el recorrido.</w:t>
+            </w:r>
+          </w:p>
+        </w:tc>
+        <w:tc>
+          <w:tcPr>
+            <w:tcW w:w="3001" w:type="dxa"/>
+            <w:vAlign w:val="center"/>
+          </w:tcPr>
+          <w:p>
+            <w:pPr>
+              <w:pStyle w:val="TableParagraph"/>
+              <w:spacing w:before="155"/>
+            </w:pPr>
+            <w:r>
+              <w:t>El método lanzó una excepción porque no hay aristas en el grafo.</w:t>
+            </w:r>
+          </w:p>
+        </w:tc>
+      </w:tr>
+      <w:tr>
+        <w:trPr>
+          <w:trHeight w:val="1699"/>
+        </w:trPr>
+        <w:tc>
+          <w:tcPr>
+            <w:tcW w:w="1844" w:type="dxa"/>
+            <w:vAlign w:val="center"/>
+          </w:tcPr>
+          <w:p>
+            <w:pPr>
+              <w:pStyle w:val="TableParagraph"/>
+              <w:ind w:left="105"/>
+            </w:pPr>
+            <w:proofErr w:type="spellStart"/>
+            <w:r>
+              <w:t>AdjacencyListGraph</w:t>
+            </w:r>
+            <w:proofErr w:type="spellEnd"/>
+          </w:p>
+        </w:tc>
+        <w:tc>
+          <w:tcPr>
+            <w:tcW w:w="2291" w:type="dxa"/>
+            <w:vAlign w:val="center"/>
+          </w:tcPr>
+          <w:p>
+            <w:r>
+              <w:t xml:space="preserve">+ </w:t>
+            </w:r>
+            <w:proofErr w:type="spellStart"/>
+            <w:r>
+              <w:t>Kruskal</w:t>
+            </w:r>
+            <w:proofErr w:type="spellEnd"/>
+            <w:r>
+              <w:t>(</w:t>
+            </w:r>
+            <w:proofErr w:type="spellStart"/>
+            <w:r>
+              <w:t>int</w:t>
+            </w:r>
+            <w:proofErr w:type="spellEnd"/>
+            <w:r>
+              <w:t xml:space="preserve">): </w:t>
+            </w:r>
+            <w:proofErr w:type="spellStart"/>
+            <w:r>
+              <w:t>ArrayList</w:t>
+            </w:r>
+            <w:proofErr w:type="spellEnd"/>
+            <w:r>
+              <w:t>&lt;</w:t>
+            </w:r>
+            <w:proofErr w:type="spellStart"/>
+            <w:r>
+              <w:t>Integer</w:t>
+            </w:r>
+            <w:proofErr w:type="spellEnd"/>
+            <w:r>
+              <w:t>&gt;</w:t>
+            </w:r>
+          </w:p>
+        </w:tc>
+        <w:tc>
+          <w:tcPr>
+            <w:tcW w:w="2583" w:type="dxa"/>
+            <w:vAlign w:val="center"/>
+          </w:tcPr>
+          <w:p>
+            <w:pPr>
+              <w:pStyle w:val="TableParagraph"/>
+              <w:spacing w:before="1" w:line="254" w:lineRule="auto"/>
+              <w:ind w:right="337"/>
+            </w:pPr>
+            <w:r>
+              <w:t>Recorrer un grafo conexo.</w:t>
+            </w:r>
+          </w:p>
+        </w:tc>
+        <w:tc>
+          <w:tcPr>
+            <w:tcW w:w="1767" w:type="dxa"/>
+            <w:vAlign w:val="center"/>
+          </w:tcPr>
+          <w:p>
+            <w:pPr>
+              <w:pStyle w:val="TableParagraph"/>
+              <w:spacing w:before="155"/>
+            </w:pPr>
+            <w:r>
+              <w:t>Índice del vértice desde donde se inicia el recorrido.</w:t>
+            </w:r>
+          </w:p>
+        </w:tc>
+        <w:tc>
+          <w:tcPr>
+            <w:tcW w:w="3001" w:type="dxa"/>
+            <w:vAlign w:val="center"/>
+          </w:tcPr>
+          <w:p>
+            <w:pPr>
+              <w:pStyle w:val="TableParagraph"/>
+              <w:spacing w:before="155"/>
+            </w:pPr>
+            <w:r>
+              <w:t>El método devolvió un árbol de expansión mínima con todos los vértices del grafo.</w:t>
+            </w:r>
+          </w:p>
+        </w:tc>
+      </w:tr>
+      <w:tr>
+        <w:trPr>
+          <w:trHeight w:val="1699"/>
+        </w:trPr>
+        <w:tc>
+          <w:tcPr>
+            <w:tcW w:w="1844" w:type="dxa"/>
+            <w:vAlign w:val="center"/>
+          </w:tcPr>
+          <w:p>
+            <w:pPr>
+              <w:pStyle w:val="TableParagraph"/>
+              <w:ind w:left="105"/>
+            </w:pPr>
+            <w:proofErr w:type="spellStart"/>
+            <w:r>
+              <w:t>AdjacencyListGraph</w:t>
+            </w:r>
+            <w:proofErr w:type="spellEnd"/>
+          </w:p>
+        </w:tc>
+        <w:tc>
+          <w:tcPr>
+            <w:tcW w:w="2291" w:type="dxa"/>
+            <w:vAlign w:val="center"/>
+          </w:tcPr>
+          <w:p>
+            <w:r>
+              <w:t xml:space="preserve">+ </w:t>
+            </w:r>
+            <w:proofErr w:type="spellStart"/>
+            <w:r>
+              <w:t>Kruskal</w:t>
+            </w:r>
+            <w:proofErr w:type="spellEnd"/>
+            <w:r>
+              <w:t>(</w:t>
+            </w:r>
+            <w:proofErr w:type="spellStart"/>
+            <w:r>
+              <w:t>int</w:t>
+            </w:r>
+            <w:proofErr w:type="spellEnd"/>
+            <w:r>
+              <w:t xml:space="preserve">): </w:t>
+            </w:r>
+            <w:proofErr w:type="spellStart"/>
+            <w:r>
+              <w:t>ArrayList</w:t>
+            </w:r>
+            <w:proofErr w:type="spellEnd"/>
+            <w:r>
+              <w:t>&lt;</w:t>
+            </w:r>
+            <w:proofErr w:type="spellStart"/>
+            <w:r>
+              <w:t>Integer</w:t>
+            </w:r>
+            <w:proofErr w:type="spellEnd"/>
+            <w:r>
+              <w:t>&gt;</w:t>
+            </w:r>
+          </w:p>
+        </w:tc>
+        <w:tc>
+          <w:tcPr>
+            <w:tcW w:w="2583" w:type="dxa"/>
+            <w:vAlign w:val="center"/>
+          </w:tcPr>
+          <w:p>
+            <w:pPr>
+              <w:pStyle w:val="TableParagraph"/>
+              <w:spacing w:before="1" w:line="254" w:lineRule="auto"/>
+              <w:ind w:right="337"/>
+            </w:pPr>
+            <w:r>
+              <w:t xml:space="preserve">Recorrer un </w:t>
+            </w:r>
+            <w:proofErr w:type="spellStart"/>
+            <w:r>
+              <w:t>multigrafo</w:t>
+            </w:r>
+            <w:proofErr w:type="spellEnd"/>
+            <w:r>
+              <w:t>.</w:t>
+            </w:r>
+          </w:p>
+        </w:tc>
+        <w:tc>
+          <w:tcPr>
+            <w:tcW w:w="1767" w:type="dxa"/>
+            <w:vAlign w:val="center"/>
+          </w:tcPr>
+          <w:p>
+            <w:pPr>
+              <w:pStyle w:val="TableParagraph"/>
+              <w:spacing w:before="155"/>
+            </w:pPr>
+            <w:r>
+              <w:t>Índice del vértice desde donde se inicia el recorrido.</w:t>
+            </w:r>
+          </w:p>
+        </w:tc>
+        <w:tc>
+          <w:tcPr>
+            <w:tcW w:w="3001" w:type="dxa"/>
+            <w:vAlign w:val="center"/>
+          </w:tcPr>
+          <w:p>
+            <w:pPr>
+              <w:pStyle w:val="TableParagraph"/>
+              <w:spacing w:before="155"/>
+            </w:pPr>
+            <w:r>
+              <w:t>El método devolvió el árbol de expansión mínima.</w:t>
+            </w:r>
+          </w:p>
+        </w:tc>
+      </w:tr>
+    </w:tbl>
+    <w:p>
+      <w:pPr>
+        <w:pStyle w:val="Textoindependiente"/>
+        <w:rPr>
+          <w:rFonts w:ascii="Times New Roman"/>
+          <w:sz w:val="20"/>
+        </w:rPr>
+      </w:pPr>
+    </w:p>
+    <w:p>
+      <w:pPr>
+        <w:pStyle w:val="Textoindependiente"/>
+        <w:rPr>
+          <w:rFonts w:ascii="Times New Roman"/>
+          <w:sz w:val="20"/>
+        </w:rPr>
+      </w:pPr>
+    </w:p>
+    <w:p>
+      <w:pPr>
+        <w:pStyle w:val="Textoindependiente"/>
+        <w:rPr>
+          <w:rFonts w:ascii="Times New Roman"/>
+          <w:sz w:val="20"/>
+        </w:rPr>
+      </w:pPr>
+    </w:p>
+    <w:tbl>
+      <w:tblPr>
+        <w:tblStyle w:val="TableNormal"/>
+        <w:tblW w:w="0" w:type="auto"/>
+        <w:tblInd w:w="123" w:type="dxa"/>
+        <w:tblBorders>
+          <w:top w:val="single" w:sz="4" w:space="0" w:color="000000"/>
+          <w:left w:val="single" w:sz="4" w:space="0" w:color="000000"/>
+          <w:bottom w:val="single" w:sz="4" w:space="0" w:color="000000"/>
+          <w:right w:val="single" w:sz="4" w:space="0" w:color="000000"/>
+          <w:insideH w:val="single" w:sz="4" w:space="0" w:color="000000"/>
+          <w:insideV w:val="single" w:sz="4" w:space="0" w:color="000000"/>
+        </w:tblBorders>
+        <w:tblLayout w:type="fixed"/>
+        <w:tblLook w:val="01E0" w:firstRow="1" w:lastRow="1" w:firstColumn="1" w:lastColumn="1" w:noHBand="0" w:noVBand="0"/>
+      </w:tblPr>
+      <w:tblGrid>
+        <w:gridCol w:w="1844"/>
+        <w:gridCol w:w="2291"/>
+        <w:gridCol w:w="2583"/>
+        <w:gridCol w:w="1767"/>
+        <w:gridCol w:w="3001"/>
+      </w:tblGrid>
+      <w:tr>
+        <w:trPr>
+          <w:trHeight w:val="426"/>
+        </w:trPr>
+        <w:tc>
+          <w:tcPr>
+            <w:tcW w:w="1844" w:type="dxa"/>
+            <w:vAlign w:val="center"/>
+          </w:tcPr>
+          <w:p>
+            <w:pPr>
+              <w:pStyle w:val="TableParagraph"/>
+              <w:spacing w:before="81"/>
+              <w:ind w:left="379"/>
+              <w:rPr>
+                <w:b/>
+              </w:rPr>
+            </w:pPr>
+            <w:r>
+              <w:rPr>
+                <w:b/>
+              </w:rPr>
+              <w:t>Prueba N° 1</w:t>
+            </w:r>
+            <w:r>
+              <w:rPr>
+                <w:b/>
+              </w:rPr>
+              <w:t>2</w:t>
+            </w:r>
+          </w:p>
+        </w:tc>
+        <w:tc>
+          <w:tcPr>
+            <w:tcW w:w="9642" w:type="dxa"/>
+            <w:gridSpan w:val="4"/>
+            <w:vAlign w:val="center"/>
+          </w:tcPr>
+          <w:p>
+            <w:pPr>
+              <w:pStyle w:val="TableParagraph"/>
+              <w:spacing w:before="81"/>
+            </w:pPr>
+            <w:r>
+              <w:rPr>
+                <w:b/>
+              </w:rPr>
+              <w:t>Objetivo</w:t>
+            </w:r>
+            <w:r>
+              <w:t xml:space="preserve">: Probar el método </w:t>
+            </w:r>
+            <w:proofErr w:type="spellStart"/>
+            <w:r>
+              <w:t>Dijkstra</w:t>
+            </w:r>
+            <w:proofErr w:type="spellEnd"/>
+            <w:r>
+              <w:t>.</w:t>
+            </w:r>
+          </w:p>
+        </w:tc>
+      </w:tr>
+      <w:tr>
+        <w:trPr>
+          <w:trHeight w:val="417"/>
+        </w:trPr>
+        <w:tc>
+          <w:tcPr>
+            <w:tcW w:w="1844" w:type="dxa"/>
+            <w:vAlign w:val="center"/>
+          </w:tcPr>
+          <w:p>
+            <w:pPr>
+              <w:pStyle w:val="TableParagraph"/>
+              <w:spacing w:before="76"/>
+              <w:ind w:left="620" w:right="615"/>
+              <w:jc w:val="center"/>
+              <w:rPr>
+                <w:b/>
+              </w:rPr>
+            </w:pPr>
+            <w:r>
+              <w:rPr>
+                <w:b/>
+                <w:w w:val="95"/>
+              </w:rPr>
+              <w:t>Clase</w:t>
+            </w:r>
+          </w:p>
+        </w:tc>
+        <w:tc>
+          <w:tcPr>
+            <w:tcW w:w="2291" w:type="dxa"/>
+            <w:vAlign w:val="center"/>
+          </w:tcPr>
+          <w:p>
+            <w:pPr>
+              <w:pStyle w:val="TableParagraph"/>
+              <w:spacing w:before="76"/>
+              <w:ind w:left="623"/>
+              <w:rPr>
+                <w:b/>
+              </w:rPr>
+            </w:pPr>
+            <w:r>
+              <w:rPr>
+                <w:b/>
+              </w:rPr>
+              <w:t>Método</w:t>
+            </w:r>
+          </w:p>
+        </w:tc>
+        <w:tc>
+          <w:tcPr>
+            <w:tcW w:w="2583" w:type="dxa"/>
+            <w:vAlign w:val="center"/>
+          </w:tcPr>
+          <w:p>
+            <w:pPr>
+              <w:pStyle w:val="TableParagraph"/>
+              <w:spacing w:before="76"/>
+              <w:ind w:left="699" w:right="750"/>
+              <w:jc w:val="center"/>
+              <w:rPr>
+                <w:b/>
+              </w:rPr>
+            </w:pPr>
+            <w:r>
+              <w:rPr>
+                <w:b/>
+                <w:w w:val="95"/>
+              </w:rPr>
+              <w:t>Escenario</w:t>
+            </w:r>
+          </w:p>
+        </w:tc>
+        <w:tc>
+          <w:tcPr>
+            <w:tcW w:w="1767" w:type="dxa"/>
+            <w:vAlign w:val="center"/>
+          </w:tcPr>
+          <w:p>
+            <w:pPr>
+              <w:pStyle w:val="TableParagraph"/>
+              <w:spacing w:before="76"/>
+              <w:ind w:left="484"/>
+              <w:rPr>
+                <w:b/>
+              </w:rPr>
+            </w:pPr>
+            <w:r>
+              <w:rPr>
+                <w:b/>
+                <w:w w:val="95"/>
+              </w:rPr>
+              <w:t>Entradas</w:t>
+            </w:r>
+          </w:p>
+        </w:tc>
+        <w:tc>
+          <w:tcPr>
+            <w:tcW w:w="3001" w:type="dxa"/>
+            <w:vAlign w:val="center"/>
+          </w:tcPr>
+          <w:p>
+            <w:pPr>
+              <w:pStyle w:val="TableParagraph"/>
+              <w:spacing w:before="76"/>
+              <w:ind w:left="976" w:right="964"/>
+              <w:jc w:val="center"/>
+              <w:rPr>
+                <w:b/>
+              </w:rPr>
+            </w:pPr>
+            <w:r>
+              <w:rPr>
+                <w:b/>
+                <w:w w:val="95"/>
+              </w:rPr>
+              <w:t>Resultado</w:t>
+            </w:r>
+          </w:p>
+        </w:tc>
+      </w:tr>
+      <w:tr>
+        <w:trPr>
+          <w:trHeight w:val="1427"/>
+        </w:trPr>
+        <w:tc>
+          <w:tcPr>
+            <w:tcW w:w="1844" w:type="dxa"/>
+            <w:vAlign w:val="center"/>
+          </w:tcPr>
+          <w:p>
+            <w:pPr>
+              <w:pStyle w:val="TableParagraph"/>
+              <w:ind w:left="105"/>
+            </w:pPr>
+            <w:proofErr w:type="spellStart"/>
+            <w:r>
+              <w:t>AdjacencyListGraph</w:t>
+            </w:r>
+            <w:proofErr w:type="spellEnd"/>
+          </w:p>
+        </w:tc>
+        <w:tc>
+          <w:tcPr>
+            <w:tcW w:w="2291" w:type="dxa"/>
+            <w:vAlign w:val="center"/>
+          </w:tcPr>
+          <w:p>
+            <w:r>
+              <w:t xml:space="preserve">+ </w:t>
+            </w:r>
+            <w:proofErr w:type="spellStart"/>
+            <w:r>
+              <w:t>Dijkstra</w:t>
+            </w:r>
+            <w:proofErr w:type="spellEnd"/>
+            <w:r>
+              <w:t>(</w:t>
+            </w:r>
+            <w:proofErr w:type="spellStart"/>
+            <w:r>
+              <w:t>int</w:t>
+            </w:r>
+            <w:proofErr w:type="spellEnd"/>
+            <w:r>
+              <w:t xml:space="preserve">): </w:t>
+            </w:r>
+            <w:proofErr w:type="spellStart"/>
+            <w:r>
+              <w:t>Object</w:t>
+            </w:r>
+            <w:proofErr w:type="spellEnd"/>
+            <w:r>
+              <w:t>[]</w:t>
+            </w:r>
+          </w:p>
+        </w:tc>
+        <w:tc>
+          <w:tcPr>
+            <w:tcW w:w="2583" w:type="dxa"/>
+            <w:vAlign w:val="center"/>
+          </w:tcPr>
+          <w:p>
+            <w:pPr>
+              <w:pStyle w:val="TableParagraph"/>
+              <w:spacing w:before="1" w:line="254" w:lineRule="auto"/>
+              <w:ind w:right="337"/>
+            </w:pPr>
+            <w:r>
+              <w:t>Un grafo de un solo vértice.</w:t>
+            </w:r>
+          </w:p>
+        </w:tc>
+        <w:tc>
+          <w:tcPr>
+            <w:tcW w:w="1767" w:type="dxa"/>
+            <w:vAlign w:val="center"/>
+          </w:tcPr>
+          <w:p>
+            <w:pPr>
+              <w:pStyle w:val="TableParagraph"/>
+              <w:spacing w:before="155"/>
+            </w:pPr>
+            <w:r>
+              <w:t>Índice del vértice desde donde se inicia el recorrido.</w:t>
+            </w:r>
+          </w:p>
+        </w:tc>
+        <w:tc>
+          <w:tcPr>
+            <w:tcW w:w="3001" w:type="dxa"/>
+            <w:vAlign w:val="center"/>
+          </w:tcPr>
+          <w:p>
+            <w:pPr>
+              <w:pStyle w:val="TableParagraph"/>
+              <w:spacing w:before="155"/>
+            </w:pPr>
+            <w:r>
+              <w:t xml:space="preserve">El método </w:t>
+            </w:r>
+            <w:r>
+              <w:t>devolvió el arreglo de distancias con respecto al nodo origen y el de predecesores ambos de tamaño 1.</w:t>
+            </w:r>
+          </w:p>
+        </w:tc>
+      </w:tr>
+      <w:tr>
+        <w:trPr>
+          <w:trHeight w:val="1699"/>
+        </w:trPr>
+        <w:tc>
+          <w:tcPr>
+            <w:tcW w:w="1844" w:type="dxa"/>
+            <w:vAlign w:val="center"/>
+          </w:tcPr>
+          <w:p>
+            <w:pPr>
+              <w:pStyle w:val="TableParagraph"/>
+              <w:ind w:left="105"/>
+            </w:pPr>
+            <w:proofErr w:type="spellStart"/>
+            <w:r>
+              <w:t>AdjacencyListGraph</w:t>
+            </w:r>
+            <w:proofErr w:type="spellEnd"/>
+          </w:p>
+        </w:tc>
+        <w:tc>
+          <w:tcPr>
+            <w:tcW w:w="2291" w:type="dxa"/>
+            <w:vAlign w:val="center"/>
+          </w:tcPr>
+          <w:p>
+            <w:r>
+              <w:t xml:space="preserve">+ </w:t>
+            </w:r>
+            <w:proofErr w:type="spellStart"/>
+            <w:r>
+              <w:t>Dijkstra</w:t>
+            </w:r>
+            <w:proofErr w:type="spellEnd"/>
+            <w:r>
+              <w:t>(</w:t>
+            </w:r>
+            <w:proofErr w:type="spellStart"/>
+            <w:r>
+              <w:t>int</w:t>
+            </w:r>
+            <w:proofErr w:type="spellEnd"/>
+            <w:r>
+              <w:t xml:space="preserve">): </w:t>
+            </w:r>
+            <w:proofErr w:type="spellStart"/>
+            <w:r>
+              <w:t>Object</w:t>
+            </w:r>
+            <w:proofErr w:type="spellEnd"/>
+            <w:r>
+              <w:t>[]</w:t>
+            </w:r>
+          </w:p>
+        </w:tc>
+        <w:tc>
+          <w:tcPr>
+            <w:tcW w:w="2583" w:type="dxa"/>
+            <w:vAlign w:val="center"/>
+          </w:tcPr>
+          <w:p>
+            <w:pPr>
+              <w:pStyle w:val="TableParagraph"/>
+              <w:spacing w:before="1" w:line="254" w:lineRule="auto"/>
+              <w:ind w:right="337"/>
+            </w:pPr>
+            <w:r>
+              <w:t>Recorrer un grafo conexo</w:t>
+            </w:r>
+            <w:r>
+              <w:t xml:space="preserve"> simple</w:t>
+            </w:r>
+            <w:r>
+              <w:t>.</w:t>
+            </w:r>
+          </w:p>
+        </w:tc>
+        <w:tc>
+          <w:tcPr>
+            <w:tcW w:w="1767" w:type="dxa"/>
+            <w:vAlign w:val="center"/>
+          </w:tcPr>
+          <w:p>
+            <w:pPr>
+              <w:pStyle w:val="TableParagraph"/>
+              <w:spacing w:before="155"/>
+            </w:pPr>
+            <w:r>
+              <w:t>Índice del vértice desde donde se inicia el recorrido.</w:t>
+            </w:r>
+          </w:p>
+        </w:tc>
+        <w:tc>
+          <w:tcPr>
+            <w:tcW w:w="3001" w:type="dxa"/>
+            <w:vAlign w:val="center"/>
+          </w:tcPr>
+          <w:p>
+            <w:pPr>
+              <w:pStyle w:val="TableParagraph"/>
+              <w:spacing w:before="155"/>
+            </w:pPr>
+            <w:r>
+              <w:t xml:space="preserve">El método devolvió el arreglo de distancias con respecto al nodo origen y el de predecesores ambos de tamaño </w:t>
+            </w:r>
+            <w:r>
+              <w:t>mayor a uno</w:t>
+            </w:r>
+            <w:r>
+              <w:t>.</w:t>
+            </w:r>
+          </w:p>
+        </w:tc>
+      </w:tr>
+      <w:tr>
+        <w:trPr>
+          <w:trHeight w:val="1699"/>
+        </w:trPr>
+        <w:tc>
+          <w:tcPr>
+            <w:tcW w:w="1844" w:type="dxa"/>
+            <w:vAlign w:val="center"/>
+          </w:tcPr>
+          <w:p>
+            <w:pPr>
+              <w:pStyle w:val="TableParagraph"/>
+              <w:ind w:left="105"/>
+            </w:pPr>
+            <w:proofErr w:type="spellStart"/>
+            <w:r>
+              <w:t>AdjacencyListGraph</w:t>
+            </w:r>
+            <w:proofErr w:type="spellEnd"/>
+          </w:p>
+        </w:tc>
+        <w:tc>
+          <w:tcPr>
+            <w:tcW w:w="2291" w:type="dxa"/>
+            <w:vAlign w:val="center"/>
+          </w:tcPr>
+          <w:p>
+            <w:r>
+              <w:t xml:space="preserve">+ </w:t>
+            </w:r>
+            <w:proofErr w:type="spellStart"/>
+            <w:r>
+              <w:t>Dijkstra</w:t>
+            </w:r>
+            <w:proofErr w:type="spellEnd"/>
+            <w:r>
+              <w:t>(</w:t>
+            </w:r>
+            <w:proofErr w:type="spellStart"/>
+            <w:r>
+              <w:t>int</w:t>
+            </w:r>
+            <w:proofErr w:type="spellEnd"/>
+            <w:r>
+              <w:t xml:space="preserve">): </w:t>
+            </w:r>
+            <w:proofErr w:type="spellStart"/>
+            <w:r>
+              <w:t>Object</w:t>
+            </w:r>
+            <w:proofErr w:type="spellEnd"/>
+            <w:r>
+              <w:t>[]</w:t>
+            </w:r>
+          </w:p>
+        </w:tc>
+        <w:tc>
+          <w:tcPr>
+            <w:tcW w:w="2583" w:type="dxa"/>
+            <w:vAlign w:val="center"/>
+          </w:tcPr>
+          <w:p>
+            <w:pPr>
+              <w:pStyle w:val="TableParagraph"/>
+              <w:spacing w:before="1" w:line="254" w:lineRule="auto"/>
+              <w:ind w:right="337"/>
+            </w:pPr>
+            <w:r>
+              <w:t xml:space="preserve">Recorrer un </w:t>
+            </w:r>
+            <w:proofErr w:type="spellStart"/>
+            <w:r>
+              <w:t>multigrafo</w:t>
+            </w:r>
+            <w:proofErr w:type="spellEnd"/>
+            <w:r>
+              <w:t xml:space="preserve"> conexo</w:t>
+            </w:r>
+            <w:r>
+              <w:t>.</w:t>
+            </w:r>
+          </w:p>
+        </w:tc>
+        <w:tc>
+          <w:tcPr>
+            <w:tcW w:w="1767" w:type="dxa"/>
+            <w:vAlign w:val="center"/>
+          </w:tcPr>
+          <w:p>
+            <w:pPr>
+              <w:pStyle w:val="TableParagraph"/>
+              <w:spacing w:before="155"/>
+            </w:pPr>
+            <w:r>
+              <w:t>Índice del vértice desde donde se inicia el recorrido.</w:t>
+            </w:r>
+          </w:p>
+        </w:tc>
+        <w:tc>
+          <w:tcPr>
+            <w:tcW w:w="3001" w:type="dxa"/>
+            <w:vAlign w:val="center"/>
+          </w:tcPr>
+          <w:p>
+            <w:pPr>
+              <w:pStyle w:val="TableParagraph"/>
+              <w:spacing w:before="155"/>
+            </w:pPr>
+            <w:r>
+              <w:t xml:space="preserve">El método devolvió el arreglo de distancias con respecto al nodo origen y el de </w:t>
+            </w:r>
+            <w:bookmarkStart w:id="0" w:name="_GoBack"/>
+            <w:bookmarkEnd w:id="0"/>
+            <w:r>
+              <w:t>predecesores ambos de tamaño mayor a uno.</w:t>
+            </w:r>
+          </w:p>
+        </w:tc>
+      </w:tr>
+      <w:tr>
+        <w:trPr>
+          <w:trHeight w:val="1699"/>
+        </w:trPr>
+        <w:tc>
+          <w:tcPr>
+            <w:tcW w:w="1844" w:type="dxa"/>
+            <w:vAlign w:val="center"/>
+          </w:tcPr>
+          <w:p>
+            <w:pPr>
+              <w:pStyle w:val="TableParagraph"/>
+              <w:ind w:left="105"/>
+            </w:pPr>
+            <w:proofErr w:type="spellStart"/>
+            <w:r>
+              <w:t>AdjacencyListGraph</w:t>
+            </w:r>
+            <w:proofErr w:type="spellEnd"/>
+          </w:p>
+        </w:tc>
+        <w:tc>
+          <w:tcPr>
+            <w:tcW w:w="2291" w:type="dxa"/>
+            <w:vAlign w:val="center"/>
+          </w:tcPr>
+          <w:p>
+            <w:r>
+              <w:t xml:space="preserve">+ </w:t>
+            </w:r>
+            <w:proofErr w:type="spellStart"/>
+            <w:r>
+              <w:t>Dijkstra</w:t>
+            </w:r>
+            <w:proofErr w:type="spellEnd"/>
+            <w:r>
+              <w:t>(</w:t>
+            </w:r>
+            <w:proofErr w:type="spellStart"/>
+            <w:r>
+              <w:t>int</w:t>
+            </w:r>
+            <w:proofErr w:type="spellEnd"/>
+            <w:r>
+              <w:t xml:space="preserve">): </w:t>
+            </w:r>
+            <w:proofErr w:type="spellStart"/>
+            <w:r>
+              <w:t>Object</w:t>
+            </w:r>
+            <w:proofErr w:type="spellEnd"/>
+            <w:r>
+              <w:t>[]</w:t>
+            </w:r>
+          </w:p>
+        </w:tc>
+        <w:tc>
+          <w:tcPr>
+            <w:tcW w:w="2583" w:type="dxa"/>
+            <w:vAlign w:val="center"/>
+          </w:tcPr>
+          <w:p>
+            <w:pPr>
+              <w:pStyle w:val="TableParagraph"/>
+              <w:spacing w:before="1" w:line="254" w:lineRule="auto"/>
+              <w:ind w:right="337"/>
+            </w:pPr>
+            <w:r>
+              <w:t>Hacer el recorrido desde un vértice que no existe</w:t>
+            </w:r>
+            <w:r>
+              <w:t>.</w:t>
+            </w:r>
+          </w:p>
+        </w:tc>
+        <w:tc>
+          <w:tcPr>
+            <w:tcW w:w="1767" w:type="dxa"/>
+            <w:vAlign w:val="center"/>
+          </w:tcPr>
+          <w:p>
+            <w:pPr>
+              <w:pStyle w:val="TableParagraph"/>
+              <w:spacing w:before="155"/>
+            </w:pPr>
+            <w:r>
+              <w:t>Índice del vértice desde donde se inicia el recorrido.</w:t>
+            </w:r>
+          </w:p>
+        </w:tc>
+        <w:tc>
+          <w:tcPr>
+            <w:tcW w:w="3001" w:type="dxa"/>
+            <w:vAlign w:val="center"/>
+          </w:tcPr>
+          <w:p>
+            <w:pPr>
+              <w:pStyle w:val="TableParagraph"/>
+              <w:spacing w:before="155"/>
+            </w:pPr>
+            <w:r>
+              <w:t xml:space="preserve">El método </w:t>
+            </w:r>
+            <w:r>
+              <w:t xml:space="preserve">arrojó una excepción de </w:t>
+            </w:r>
+            <w:proofErr w:type="spellStart"/>
+            <w:r>
+              <w:t>IndexOutOfBoundsExceptio</w:t>
+            </w:r>
+            <w:proofErr w:type="spellEnd"/>
+            <w:r>
+              <w:t>.</w:t>
             </w:r>
           </w:p>
         </w:tc>

</xml_diff>

<commit_message>
Grafo modificado con Kruskal y sus pruebas unitarias.
</commit_message>
<xml_diff>
--- a/Documentation/Diseño de los casos de prueba del grafo.docx
+++ b/Documentation/Diseño de los casos de prueba del grafo.docx
@@ -249,11 +249,9 @@
               <w:spacing w:before="134"/>
               <w:ind w:left="24"/>
             </w:pPr>
-            <w:proofErr w:type="spellStart"/>
             <w:r>
               <w:t>AdjacencyListGraph</w:t>
             </w:r>
-            <w:proofErr w:type="spellEnd"/>
           </w:p>
         </w:tc>
         <w:tc>
@@ -267,21 +265,8 @@
               <w:spacing w:before="134"/>
             </w:pPr>
             <w:r>
-              <w:t xml:space="preserve">+ </w:t>
-            </w:r>
-            <w:proofErr w:type="spellStart"/>
-            <w:r>
-              <w:t>insertVertex</w:t>
-            </w:r>
-            <w:proofErr w:type="spellEnd"/>
-            <w:r>
-              <w:t xml:space="preserve">(V): </w:t>
-            </w:r>
-            <w:proofErr w:type="spellStart"/>
-            <w:r>
-              <w:t>void</w:t>
-            </w:r>
-            <w:proofErr w:type="spellEnd"/>
+              <w:t>+ insertVertex(V): void</w:t>
+            </w:r>
           </w:p>
         </w:tc>
         <w:tc>
@@ -579,11 +564,9 @@
             <w:vAlign w:val="center"/>
           </w:tcPr>
           <w:p>
-            <w:proofErr w:type="spellStart"/>
             <w:r>
               <w:t>AdjacencyListGraph</w:t>
             </w:r>
-            <w:proofErr w:type="spellEnd"/>
           </w:p>
         </w:tc>
         <w:tc>
@@ -603,42 +586,36 @@
               </w:rPr>
               <w:t xml:space="preserve">+ </w:t>
             </w:r>
-            <w:proofErr w:type="spellStart"/>
             <w:r>
               <w:rPr>
                 <w:w w:val="90"/>
               </w:rPr>
               <w:t>insertEdge</w:t>
             </w:r>
-            <w:proofErr w:type="spellEnd"/>
             <w:r>
               <w:rPr>
                 <w:w w:val="90"/>
               </w:rPr>
               <w:t>(</w:t>
             </w:r>
-            <w:proofErr w:type="spellStart"/>
             <w:r>
               <w:rPr>
                 <w:w w:val="90"/>
               </w:rPr>
               <w:t>int</w:t>
             </w:r>
-            <w:proofErr w:type="spellEnd"/>
             <w:r>
               <w:rPr>
                 <w:w w:val="90"/>
               </w:rPr>
               <w:t xml:space="preserve">, </w:t>
             </w:r>
-            <w:proofErr w:type="spellStart"/>
             <w:r>
               <w:rPr>
                 <w:w w:val="90"/>
               </w:rPr>
               <w:t>int</w:t>
             </w:r>
-            <w:proofErr w:type="spellEnd"/>
             <w:r>
               <w:rPr>
                 <w:w w:val="90"/>
@@ -652,13 +629,8 @@
               <w:t>E</w:t>
             </w:r>
             <w:r>
-              <w:t xml:space="preserve">): </w:t>
-            </w:r>
-            <w:proofErr w:type="spellStart"/>
-            <w:r>
-              <w:t>void</w:t>
-            </w:r>
-            <w:proofErr w:type="spellEnd"/>
+              <w:t>): void</w:t>
+            </w:r>
           </w:p>
         </w:tc>
         <w:tc>
@@ -782,11 +754,9 @@
             <w:vAlign w:val="center"/>
           </w:tcPr>
           <w:p>
-            <w:proofErr w:type="spellStart"/>
             <w:r>
               <w:t>AdjacencyListGraph</w:t>
             </w:r>
-            <w:proofErr w:type="spellEnd"/>
           </w:p>
         </w:tc>
         <w:tc>
@@ -804,58 +774,11 @@
               <w:rPr>
                 <w:w w:val="90"/>
               </w:rPr>
-              <w:t xml:space="preserve">+ </w:t>
-            </w:r>
-            <w:proofErr w:type="spellStart"/>
-            <w:r>
-              <w:rPr>
-                <w:w w:val="90"/>
-              </w:rPr>
-              <w:t>insertEdge</w:t>
-            </w:r>
-            <w:proofErr w:type="spellEnd"/>
-            <w:r>
-              <w:rPr>
-                <w:w w:val="90"/>
-              </w:rPr>
-              <w:t>(</w:t>
-            </w:r>
-            <w:proofErr w:type="spellStart"/>
-            <w:r>
-              <w:rPr>
-                <w:w w:val="90"/>
-              </w:rPr>
-              <w:t>int</w:t>
-            </w:r>
-            <w:proofErr w:type="spellEnd"/>
-            <w:r>
-              <w:rPr>
-                <w:w w:val="90"/>
-              </w:rPr>
-              <w:t xml:space="preserve">, </w:t>
-            </w:r>
-            <w:proofErr w:type="spellStart"/>
-            <w:r>
-              <w:rPr>
-                <w:w w:val="90"/>
-              </w:rPr>
-              <w:t>int</w:t>
-            </w:r>
-            <w:proofErr w:type="spellEnd"/>
-            <w:r>
-              <w:rPr>
-                <w:w w:val="90"/>
-              </w:rPr>
-              <w:t>, E</w:t>
-            </w:r>
-            <w:r>
-              <w:t xml:space="preserve">): </w:t>
-            </w:r>
-            <w:proofErr w:type="spellStart"/>
-            <w:r>
-              <w:t>void</w:t>
-            </w:r>
-            <w:proofErr w:type="spellEnd"/>
+              <w:t>+ insertEdge(int, int, E</w:t>
+            </w:r>
+            <w:r>
+              <w:t>): void</w:t>
+            </w:r>
           </w:p>
         </w:tc>
         <w:tc>
@@ -972,11 +895,9 @@
             <w:vAlign w:val="center"/>
           </w:tcPr>
           <w:p>
-            <w:proofErr w:type="spellStart"/>
             <w:r>
               <w:t>AdjacencyListGraph</w:t>
             </w:r>
-            <w:proofErr w:type="spellEnd"/>
           </w:p>
         </w:tc>
         <w:tc>
@@ -997,58 +918,11 @@
               <w:rPr>
                 <w:w w:val="90"/>
               </w:rPr>
-              <w:t xml:space="preserve">+ </w:t>
-            </w:r>
-            <w:proofErr w:type="spellStart"/>
-            <w:r>
-              <w:rPr>
-                <w:w w:val="90"/>
-              </w:rPr>
-              <w:t>insertEdge</w:t>
-            </w:r>
-            <w:proofErr w:type="spellEnd"/>
-            <w:r>
-              <w:rPr>
-                <w:w w:val="90"/>
-              </w:rPr>
-              <w:t>(</w:t>
-            </w:r>
-            <w:proofErr w:type="spellStart"/>
-            <w:r>
-              <w:rPr>
-                <w:w w:val="90"/>
-              </w:rPr>
-              <w:t>int</w:t>
-            </w:r>
-            <w:proofErr w:type="spellEnd"/>
-            <w:r>
-              <w:rPr>
-                <w:w w:val="90"/>
-              </w:rPr>
-              <w:t xml:space="preserve">, </w:t>
-            </w:r>
-            <w:proofErr w:type="spellStart"/>
-            <w:r>
-              <w:rPr>
-                <w:w w:val="90"/>
-              </w:rPr>
-              <w:t>int</w:t>
-            </w:r>
-            <w:proofErr w:type="spellEnd"/>
-            <w:r>
-              <w:rPr>
-                <w:w w:val="90"/>
-              </w:rPr>
-              <w:t>, E</w:t>
-            </w:r>
-            <w:r>
-              <w:t xml:space="preserve">): </w:t>
-            </w:r>
-            <w:proofErr w:type="spellStart"/>
-            <w:r>
-              <w:t>void</w:t>
-            </w:r>
-            <w:proofErr w:type="spellEnd"/>
+              <w:t>+ insertEdge(int, int, E</w:t>
+            </w:r>
+            <w:r>
+              <w:t>): void</w:t>
+            </w:r>
           </w:p>
         </w:tc>
         <w:tc>
@@ -1159,11 +1033,9 @@
             <w:vAlign w:val="center"/>
           </w:tcPr>
           <w:p>
-            <w:proofErr w:type="spellStart"/>
             <w:r>
               <w:t>AdjacencyListGraph</w:t>
             </w:r>
-            <w:proofErr w:type="spellEnd"/>
           </w:p>
         </w:tc>
         <w:tc>
@@ -1184,58 +1056,11 @@
               <w:rPr>
                 <w:w w:val="90"/>
               </w:rPr>
-              <w:t xml:space="preserve">+ </w:t>
-            </w:r>
-            <w:proofErr w:type="spellStart"/>
-            <w:r>
-              <w:rPr>
-                <w:w w:val="90"/>
-              </w:rPr>
-              <w:t>insertEdge</w:t>
-            </w:r>
-            <w:proofErr w:type="spellEnd"/>
-            <w:r>
-              <w:rPr>
-                <w:w w:val="90"/>
-              </w:rPr>
-              <w:t>(</w:t>
-            </w:r>
-            <w:proofErr w:type="spellStart"/>
-            <w:r>
-              <w:rPr>
-                <w:w w:val="90"/>
-              </w:rPr>
-              <w:t>int</w:t>
-            </w:r>
-            <w:proofErr w:type="spellEnd"/>
-            <w:r>
-              <w:rPr>
-                <w:w w:val="90"/>
-              </w:rPr>
-              <w:t xml:space="preserve">, </w:t>
-            </w:r>
-            <w:proofErr w:type="spellStart"/>
-            <w:r>
-              <w:rPr>
-                <w:w w:val="90"/>
-              </w:rPr>
-              <w:t>int</w:t>
-            </w:r>
-            <w:proofErr w:type="spellEnd"/>
-            <w:r>
-              <w:rPr>
-                <w:w w:val="90"/>
-              </w:rPr>
-              <w:t>, E</w:t>
-            </w:r>
-            <w:r>
-              <w:t xml:space="preserve">): </w:t>
-            </w:r>
-            <w:proofErr w:type="spellStart"/>
-            <w:r>
-              <w:t>void</w:t>
-            </w:r>
-            <w:proofErr w:type="spellEnd"/>
+              <w:t>+ insertEdge(int, int, E</w:t>
+            </w:r>
+            <w:r>
+              <w:t>): void</w:t>
+            </w:r>
           </w:p>
         </w:tc>
         <w:tc>
@@ -1334,11 +1159,9 @@
             <w:vAlign w:val="center"/>
           </w:tcPr>
           <w:p>
-            <w:proofErr w:type="spellStart"/>
             <w:r>
               <w:t>AdjacencyListGraph</w:t>
             </w:r>
-            <w:proofErr w:type="spellEnd"/>
           </w:p>
         </w:tc>
         <w:tc>
@@ -1359,58 +1182,11 @@
               <w:rPr>
                 <w:w w:val="90"/>
               </w:rPr>
-              <w:t xml:space="preserve">+ </w:t>
-            </w:r>
-            <w:proofErr w:type="spellStart"/>
-            <w:r>
-              <w:rPr>
-                <w:w w:val="90"/>
-              </w:rPr>
-              <w:t>insertEdge</w:t>
-            </w:r>
-            <w:proofErr w:type="spellEnd"/>
-            <w:r>
-              <w:rPr>
-                <w:w w:val="90"/>
-              </w:rPr>
-              <w:t>(</w:t>
-            </w:r>
-            <w:proofErr w:type="spellStart"/>
-            <w:r>
-              <w:rPr>
-                <w:w w:val="90"/>
-              </w:rPr>
-              <w:t>int</w:t>
-            </w:r>
-            <w:proofErr w:type="spellEnd"/>
-            <w:r>
-              <w:rPr>
-                <w:w w:val="90"/>
-              </w:rPr>
-              <w:t xml:space="preserve">, </w:t>
-            </w:r>
-            <w:proofErr w:type="spellStart"/>
-            <w:r>
-              <w:rPr>
-                <w:w w:val="90"/>
-              </w:rPr>
-              <w:t>int</w:t>
-            </w:r>
-            <w:proofErr w:type="spellEnd"/>
-            <w:r>
-              <w:rPr>
-                <w:w w:val="90"/>
-              </w:rPr>
-              <w:t>, E</w:t>
-            </w:r>
-            <w:r>
-              <w:t xml:space="preserve">): </w:t>
-            </w:r>
-            <w:proofErr w:type="spellStart"/>
-            <w:r>
-              <w:t>void</w:t>
-            </w:r>
-            <w:proofErr w:type="spellEnd"/>
+              <w:t>+ insertEdge(int, int, E</w:t>
+            </w:r>
+            <w:r>
+              <w:t>): void</w:t>
+            </w:r>
           </w:p>
         </w:tc>
         <w:tc>
@@ -1792,11 +1568,9 @@
             <w:vAlign w:val="center"/>
           </w:tcPr>
           <w:p>
-            <w:proofErr w:type="spellStart"/>
             <w:r>
               <w:t>AdjacencyListGraph</w:t>
             </w:r>
-            <w:proofErr w:type="spellEnd"/>
           </w:p>
         </w:tc>
         <w:tc>
@@ -1813,44 +1587,8 @@
               <w:rPr>
                 <w:w w:val="90"/>
               </w:rPr>
-              <w:t xml:space="preserve">+ </w:t>
-            </w:r>
-            <w:proofErr w:type="spellStart"/>
-            <w:r>
-              <w:rPr>
-                <w:w w:val="90"/>
-              </w:rPr>
-              <w:t>deleteVertex</w:t>
-            </w:r>
-            <w:proofErr w:type="spellEnd"/>
-            <w:r>
-              <w:rPr>
-                <w:w w:val="90"/>
-              </w:rPr>
-              <w:t>(</w:t>
-            </w:r>
-            <w:proofErr w:type="spellStart"/>
-            <w:r>
-              <w:rPr>
-                <w:w w:val="90"/>
-              </w:rPr>
-              <w:t>int</w:t>
-            </w:r>
-            <w:proofErr w:type="spellEnd"/>
-            <w:r>
-              <w:rPr>
-                <w:w w:val="90"/>
-              </w:rPr>
-              <w:t xml:space="preserve">): </w:t>
-            </w:r>
-            <w:proofErr w:type="spellStart"/>
-            <w:r>
-              <w:rPr>
-                <w:w w:val="90"/>
-              </w:rPr>
-              <w:t>void</w:t>
-            </w:r>
-            <w:proofErr w:type="spellEnd"/>
+              <w:t>+ deleteVertex(int): void</w:t>
+            </w:r>
           </w:p>
         </w:tc>
         <w:tc>
@@ -1900,21 +1638,7 @@
               <w:rPr>
                 <w:w w:val="95"/>
               </w:rPr>
-              <w:t xml:space="preserve">El método lanzó una excepción de </w:t>
-            </w:r>
-            <w:proofErr w:type="spellStart"/>
-            <w:r>
-              <w:rPr>
-                <w:w w:val="95"/>
-              </w:rPr>
-              <w:t>IndexOutOfBoundsException</w:t>
-            </w:r>
-            <w:proofErr w:type="spellEnd"/>
-            <w:r>
-              <w:rPr>
-                <w:w w:val="95"/>
-              </w:rPr>
-              <w:t>.</w:t>
+              <w:t>El método lanzó una excepción de IndexOutOfBoundsException.</w:t>
             </w:r>
           </w:p>
         </w:tc>
@@ -1929,11 +1653,9 @@
             <w:vAlign w:val="center"/>
           </w:tcPr>
           <w:p>
-            <w:proofErr w:type="spellStart"/>
             <w:r>
               <w:t>AdjacencyListGraph</w:t>
             </w:r>
-            <w:proofErr w:type="spellEnd"/>
           </w:p>
         </w:tc>
         <w:tc>
@@ -1951,44 +1673,8 @@
               <w:rPr>
                 <w:w w:val="90"/>
               </w:rPr>
-              <w:t xml:space="preserve">+ </w:t>
-            </w:r>
-            <w:proofErr w:type="spellStart"/>
-            <w:r>
-              <w:rPr>
-                <w:w w:val="90"/>
-              </w:rPr>
-              <w:t>deleteVertex</w:t>
-            </w:r>
-            <w:proofErr w:type="spellEnd"/>
-            <w:r>
-              <w:rPr>
-                <w:w w:val="90"/>
-              </w:rPr>
-              <w:t>(</w:t>
-            </w:r>
-            <w:proofErr w:type="spellStart"/>
-            <w:r>
-              <w:rPr>
-                <w:w w:val="90"/>
-              </w:rPr>
-              <w:t>int</w:t>
-            </w:r>
-            <w:proofErr w:type="spellEnd"/>
-            <w:r>
-              <w:rPr>
-                <w:w w:val="90"/>
-              </w:rPr>
-              <w:t xml:space="preserve">): </w:t>
-            </w:r>
-            <w:proofErr w:type="spellStart"/>
-            <w:r>
-              <w:rPr>
-                <w:w w:val="90"/>
-              </w:rPr>
-              <w:t>void</w:t>
-            </w:r>
-            <w:proofErr w:type="spellEnd"/>
+              <w:t>+ deleteVertex(int): void</w:t>
+            </w:r>
           </w:p>
         </w:tc>
         <w:tc>
@@ -2055,11 +1741,9 @@
             <w:vAlign w:val="center"/>
           </w:tcPr>
           <w:p>
-            <w:proofErr w:type="spellStart"/>
             <w:r>
               <w:t>AdjacencyListGraph</w:t>
             </w:r>
-            <w:proofErr w:type="spellEnd"/>
           </w:p>
         </w:tc>
         <w:tc>
@@ -2080,44 +1764,8 @@
               <w:rPr>
                 <w:w w:val="90"/>
               </w:rPr>
-              <w:t xml:space="preserve">+ </w:t>
-            </w:r>
-            <w:proofErr w:type="spellStart"/>
-            <w:r>
-              <w:rPr>
-                <w:w w:val="90"/>
-              </w:rPr>
-              <w:t>deleteVertex</w:t>
-            </w:r>
-            <w:proofErr w:type="spellEnd"/>
-            <w:r>
-              <w:rPr>
-                <w:w w:val="90"/>
-              </w:rPr>
-              <w:t>(</w:t>
-            </w:r>
-            <w:proofErr w:type="spellStart"/>
-            <w:r>
-              <w:rPr>
-                <w:w w:val="90"/>
-              </w:rPr>
-              <w:t>int</w:t>
-            </w:r>
-            <w:proofErr w:type="spellEnd"/>
-            <w:r>
-              <w:rPr>
-                <w:w w:val="90"/>
-              </w:rPr>
-              <w:t xml:space="preserve">): </w:t>
-            </w:r>
-            <w:proofErr w:type="spellStart"/>
-            <w:r>
-              <w:rPr>
-                <w:w w:val="90"/>
-              </w:rPr>
-              <w:t>void</w:t>
-            </w:r>
-            <w:proofErr w:type="spellEnd"/>
+              <w:t>+ deleteVertex(int): void</w:t>
+            </w:r>
           </w:p>
         </w:tc>
         <w:tc>
@@ -2196,11 +1844,9 @@
             <w:vAlign w:val="center"/>
           </w:tcPr>
           <w:p>
-            <w:proofErr w:type="spellStart"/>
             <w:r>
               <w:t>AdjacencyListGraph</w:t>
             </w:r>
-            <w:proofErr w:type="spellEnd"/>
           </w:p>
         </w:tc>
         <w:tc>
@@ -2221,44 +1867,8 @@
               <w:rPr>
                 <w:w w:val="90"/>
               </w:rPr>
-              <w:t xml:space="preserve">+ </w:t>
-            </w:r>
-            <w:proofErr w:type="spellStart"/>
-            <w:r>
-              <w:rPr>
-                <w:w w:val="90"/>
-              </w:rPr>
-              <w:t>deleteVertex</w:t>
-            </w:r>
-            <w:proofErr w:type="spellEnd"/>
-            <w:r>
-              <w:rPr>
-                <w:w w:val="90"/>
-              </w:rPr>
-              <w:t>(</w:t>
-            </w:r>
-            <w:proofErr w:type="spellStart"/>
-            <w:r>
-              <w:rPr>
-                <w:w w:val="90"/>
-              </w:rPr>
-              <w:t>int</w:t>
-            </w:r>
-            <w:proofErr w:type="spellEnd"/>
-            <w:r>
-              <w:rPr>
-                <w:w w:val="90"/>
-              </w:rPr>
-              <w:t xml:space="preserve">): </w:t>
-            </w:r>
-            <w:proofErr w:type="spellStart"/>
-            <w:r>
-              <w:rPr>
-                <w:w w:val="90"/>
-              </w:rPr>
-              <w:t>void</w:t>
-            </w:r>
-            <w:proofErr w:type="spellEnd"/>
+              <w:t>+ deleteVertex(int): void</w:t>
+            </w:r>
           </w:p>
         </w:tc>
         <w:tc>
@@ -2331,11 +1941,9 @@
             <w:vAlign w:val="center"/>
           </w:tcPr>
           <w:p>
-            <w:proofErr w:type="spellStart"/>
             <w:r>
               <w:t>AdjacencyListGraph</w:t>
             </w:r>
-            <w:proofErr w:type="spellEnd"/>
           </w:p>
         </w:tc>
         <w:tc>
@@ -2356,44 +1964,8 @@
               <w:rPr>
                 <w:w w:val="90"/>
               </w:rPr>
-              <w:t xml:space="preserve">+ </w:t>
-            </w:r>
-            <w:proofErr w:type="spellStart"/>
-            <w:r>
-              <w:rPr>
-                <w:w w:val="90"/>
-              </w:rPr>
-              <w:t>deleteVertex</w:t>
-            </w:r>
-            <w:proofErr w:type="spellEnd"/>
-            <w:r>
-              <w:rPr>
-                <w:w w:val="90"/>
-              </w:rPr>
-              <w:t>(</w:t>
-            </w:r>
-            <w:proofErr w:type="spellStart"/>
-            <w:r>
-              <w:rPr>
-                <w:w w:val="90"/>
-              </w:rPr>
-              <w:t>int</w:t>
-            </w:r>
-            <w:proofErr w:type="spellEnd"/>
-            <w:r>
-              <w:rPr>
-                <w:w w:val="90"/>
-              </w:rPr>
-              <w:t xml:space="preserve">): </w:t>
-            </w:r>
-            <w:proofErr w:type="spellStart"/>
-            <w:r>
-              <w:rPr>
-                <w:w w:val="90"/>
-              </w:rPr>
-              <w:t>void</w:t>
-            </w:r>
-            <w:proofErr w:type="spellEnd"/>
+              <w:t>+ deleteVertex(int): void</w:t>
+            </w:r>
           </w:p>
         </w:tc>
         <w:tc>
@@ -2709,11 +2281,9 @@
             <w:vAlign w:val="center"/>
           </w:tcPr>
           <w:p>
-            <w:proofErr w:type="spellStart"/>
             <w:r>
               <w:t>AdjacencyListGraph</w:t>
             </w:r>
-            <w:proofErr w:type="spellEnd"/>
           </w:p>
         </w:tc>
         <w:tc>
@@ -2732,7 +2302,6 @@
               </w:rPr>
               <w:t xml:space="preserve">+ </w:t>
             </w:r>
-            <w:proofErr w:type="spellStart"/>
             <w:r>
               <w:rPr>
                 <w:w w:val="90"/>
@@ -2745,35 +2314,30 @@
               </w:rPr>
               <w:t>eleteEdge</w:t>
             </w:r>
-            <w:proofErr w:type="spellEnd"/>
             <w:r>
               <w:rPr>
                 <w:w w:val="90"/>
               </w:rPr>
               <w:t>(</w:t>
             </w:r>
-            <w:proofErr w:type="spellStart"/>
             <w:r>
               <w:rPr>
                 <w:w w:val="90"/>
               </w:rPr>
               <w:t>int</w:t>
             </w:r>
-            <w:proofErr w:type="spellEnd"/>
             <w:r>
               <w:rPr>
                 <w:w w:val="90"/>
               </w:rPr>
               <w:t xml:space="preserve">, </w:t>
             </w:r>
-            <w:proofErr w:type="spellStart"/>
             <w:r>
               <w:rPr>
                 <w:w w:val="90"/>
               </w:rPr>
               <w:t>int</w:t>
             </w:r>
-            <w:proofErr w:type="spellEnd"/>
             <w:r>
               <w:rPr>
                 <w:w w:val="90"/>
@@ -2792,14 +2356,12 @@
               </w:rPr>
               <w:t xml:space="preserve">): </w:t>
             </w:r>
-            <w:proofErr w:type="spellStart"/>
             <w:r>
               <w:rPr>
                 <w:w w:val="90"/>
               </w:rPr>
               <w:t>void</w:t>
             </w:r>
-            <w:proofErr w:type="spellEnd"/>
           </w:p>
         </w:tc>
         <w:tc>
@@ -2893,16 +2455,8 @@
               <w:rPr>
                 <w:w w:val="95"/>
               </w:rPr>
-              <w:t xml:space="preserve"> lanzó una excepción de </w:t>
-            </w:r>
-            <w:proofErr w:type="spellStart"/>
-            <w:r>
-              <w:rPr>
-                <w:w w:val="95"/>
-              </w:rPr>
-              <w:t>IndexOutOfBoundsExcpetion</w:t>
-            </w:r>
-            <w:proofErr w:type="spellEnd"/>
+              <w:t xml:space="preserve"> lanzó una excepción de IndexOutOfBoundsExcpetion</w:t>
+            </w:r>
             <w:r>
               <w:t>.</w:t>
             </w:r>
@@ -2919,11 +2473,9 @@
             <w:vAlign w:val="center"/>
           </w:tcPr>
           <w:p>
-            <w:proofErr w:type="spellStart"/>
             <w:r>
               <w:t>AdjacencyListGraph</w:t>
             </w:r>
-            <w:proofErr w:type="spellEnd"/>
           </w:p>
         </w:tc>
         <w:tc>
@@ -2940,58 +2492,8 @@
               <w:rPr>
                 <w:w w:val="90"/>
               </w:rPr>
-              <w:t xml:space="preserve">+ </w:t>
-            </w:r>
-            <w:proofErr w:type="spellStart"/>
-            <w:r>
-              <w:rPr>
-                <w:w w:val="90"/>
-              </w:rPr>
-              <w:t>deleteEdge</w:t>
-            </w:r>
-            <w:proofErr w:type="spellEnd"/>
-            <w:r>
-              <w:rPr>
-                <w:w w:val="90"/>
-              </w:rPr>
-              <w:t>(</w:t>
-            </w:r>
-            <w:proofErr w:type="spellStart"/>
-            <w:r>
-              <w:rPr>
-                <w:w w:val="90"/>
-              </w:rPr>
-              <w:t>int</w:t>
-            </w:r>
-            <w:proofErr w:type="spellEnd"/>
-            <w:r>
-              <w:rPr>
-                <w:w w:val="90"/>
-              </w:rPr>
-              <w:t xml:space="preserve">, </w:t>
-            </w:r>
-            <w:proofErr w:type="spellStart"/>
-            <w:r>
-              <w:rPr>
-                <w:w w:val="90"/>
-              </w:rPr>
-              <w:t>int</w:t>
-            </w:r>
-            <w:proofErr w:type="spellEnd"/>
-            <w:r>
-              <w:rPr>
-                <w:w w:val="90"/>
-              </w:rPr>
-              <w:t xml:space="preserve">, E): </w:t>
-            </w:r>
-            <w:proofErr w:type="spellStart"/>
-            <w:r>
-              <w:rPr>
-                <w:w w:val="90"/>
-              </w:rPr>
-              <w:t>void</w:t>
-            </w:r>
-            <w:proofErr w:type="spellEnd"/>
+              <w:t>+ deleteEdge(int, int, E): void</w:t>
+            </w:r>
           </w:p>
         </w:tc>
         <w:tc>
@@ -3088,11 +2590,9 @@
             <w:vAlign w:val="center"/>
           </w:tcPr>
           <w:p>
-            <w:proofErr w:type="spellStart"/>
             <w:r>
               <w:t>AdjacencyListGraph</w:t>
             </w:r>
-            <w:proofErr w:type="spellEnd"/>
           </w:p>
         </w:tc>
         <w:tc>
@@ -3110,58 +2610,8 @@
               <w:rPr>
                 <w:w w:val="90"/>
               </w:rPr>
-              <w:t xml:space="preserve">+ </w:t>
-            </w:r>
-            <w:proofErr w:type="spellStart"/>
-            <w:r>
-              <w:rPr>
-                <w:w w:val="90"/>
-              </w:rPr>
-              <w:t>deleteEdge</w:t>
-            </w:r>
-            <w:proofErr w:type="spellEnd"/>
-            <w:r>
-              <w:rPr>
-                <w:w w:val="90"/>
-              </w:rPr>
-              <w:t>(</w:t>
-            </w:r>
-            <w:proofErr w:type="spellStart"/>
-            <w:r>
-              <w:rPr>
-                <w:w w:val="90"/>
-              </w:rPr>
-              <w:t>int</w:t>
-            </w:r>
-            <w:proofErr w:type="spellEnd"/>
-            <w:r>
-              <w:rPr>
-                <w:w w:val="90"/>
-              </w:rPr>
-              <w:t xml:space="preserve">, </w:t>
-            </w:r>
-            <w:proofErr w:type="spellStart"/>
-            <w:r>
-              <w:rPr>
-                <w:w w:val="90"/>
-              </w:rPr>
-              <w:t>int</w:t>
-            </w:r>
-            <w:proofErr w:type="spellEnd"/>
-            <w:r>
-              <w:rPr>
-                <w:w w:val="90"/>
-              </w:rPr>
-              <w:t xml:space="preserve">, E): </w:t>
-            </w:r>
-            <w:proofErr w:type="spellStart"/>
-            <w:r>
-              <w:rPr>
-                <w:w w:val="90"/>
-              </w:rPr>
-              <w:t>void</w:t>
-            </w:r>
-            <w:proofErr w:type="spellEnd"/>
+              <w:t>+ deleteEdge(int, int, E): void</w:t>
+            </w:r>
           </w:p>
         </w:tc>
         <w:tc>
@@ -3279,12 +2729,10 @@
             <w:vAlign w:val="center"/>
           </w:tcPr>
           <w:p>
-            <w:proofErr w:type="spellStart"/>
             <w:r>
               <w:lastRenderedPageBreak/>
               <w:t>AdjacencyListGraph</w:t>
             </w:r>
-            <w:proofErr w:type="spellEnd"/>
           </w:p>
         </w:tc>
         <w:tc>
@@ -3305,58 +2753,8 @@
               <w:rPr>
                 <w:w w:val="90"/>
               </w:rPr>
-              <w:t xml:space="preserve">+ </w:t>
-            </w:r>
-            <w:proofErr w:type="spellStart"/>
-            <w:r>
-              <w:rPr>
-                <w:w w:val="90"/>
-              </w:rPr>
-              <w:t>deleteEdge</w:t>
-            </w:r>
-            <w:proofErr w:type="spellEnd"/>
-            <w:r>
-              <w:rPr>
-                <w:w w:val="90"/>
-              </w:rPr>
-              <w:t>(</w:t>
-            </w:r>
-            <w:proofErr w:type="spellStart"/>
-            <w:r>
-              <w:rPr>
-                <w:w w:val="90"/>
-              </w:rPr>
-              <w:t>int</w:t>
-            </w:r>
-            <w:proofErr w:type="spellEnd"/>
-            <w:r>
-              <w:rPr>
-                <w:w w:val="90"/>
-              </w:rPr>
-              <w:t xml:space="preserve">, </w:t>
-            </w:r>
-            <w:proofErr w:type="spellStart"/>
-            <w:r>
-              <w:rPr>
-                <w:w w:val="90"/>
-              </w:rPr>
-              <w:t>int</w:t>
-            </w:r>
-            <w:proofErr w:type="spellEnd"/>
-            <w:r>
-              <w:rPr>
-                <w:w w:val="90"/>
-              </w:rPr>
-              <w:t xml:space="preserve">, E): </w:t>
-            </w:r>
-            <w:proofErr w:type="spellStart"/>
-            <w:r>
-              <w:rPr>
-                <w:w w:val="90"/>
-              </w:rPr>
-              <w:t>void</w:t>
-            </w:r>
-            <w:proofErr w:type="spellEnd"/>
+              <w:t>+ deleteEdge(int, int, E): void</w:t>
+            </w:r>
           </w:p>
         </w:tc>
         <w:tc>
@@ -3698,11 +3096,9 @@
             <w:vAlign w:val="center"/>
           </w:tcPr>
           <w:p>
-            <w:proofErr w:type="spellStart"/>
             <w:r>
               <w:t>AdjacencyListGraph</w:t>
             </w:r>
-            <w:proofErr w:type="spellEnd"/>
           </w:p>
         </w:tc>
         <w:tc>
@@ -3721,7 +3117,6 @@
               </w:rPr>
               <w:t xml:space="preserve">+ </w:t>
             </w:r>
-            <w:proofErr w:type="spellStart"/>
             <w:r>
               <w:rPr>
                 <w:w w:val="90"/>
@@ -3734,49 +3129,36 @@
               </w:rPr>
               <w:t>AllEdge</w:t>
             </w:r>
-            <w:proofErr w:type="spellEnd"/>
             <w:r>
               <w:rPr>
                 <w:w w:val="90"/>
               </w:rPr>
               <w:t>(</w:t>
             </w:r>
-            <w:proofErr w:type="spellStart"/>
             <w:r>
               <w:rPr>
                 <w:w w:val="90"/>
               </w:rPr>
               <w:t>int</w:t>
             </w:r>
-            <w:proofErr w:type="spellEnd"/>
             <w:r>
               <w:rPr>
                 <w:w w:val="90"/>
               </w:rPr>
-              <w:t xml:space="preserve">, </w:t>
-            </w:r>
-            <w:proofErr w:type="spellStart"/>
+              <w:t>, int</w:t>
+            </w:r>
             <w:r>
               <w:rPr>
                 <w:w w:val="90"/>
               </w:rPr>
-              <w:t>int</w:t>
-            </w:r>
-            <w:proofErr w:type="spellEnd"/>
+              <w:t xml:space="preserve">): </w:t>
+            </w:r>
             <w:r>
               <w:rPr>
                 <w:w w:val="90"/>
               </w:rPr>
-              <w:t xml:space="preserve">): </w:t>
-            </w:r>
-            <w:proofErr w:type="spellStart"/>
-            <w:r>
-              <w:rPr>
-                <w:w w:val="90"/>
-              </w:rPr>
               <w:t>boolean</w:t>
             </w:r>
-            <w:proofErr w:type="spellEnd"/>
           </w:p>
         </w:tc>
         <w:tc>
@@ -3883,11 +3265,9 @@
             <w:vAlign w:val="center"/>
           </w:tcPr>
           <w:p>
-            <w:proofErr w:type="spellStart"/>
             <w:r>
               <w:t>AdjacencyListGraph</w:t>
             </w:r>
-            <w:proofErr w:type="spellEnd"/>
           </w:p>
         </w:tc>
         <w:tc>
@@ -3904,58 +3284,8 @@
               <w:rPr>
                 <w:w w:val="90"/>
               </w:rPr>
-              <w:t xml:space="preserve">+ </w:t>
-            </w:r>
-            <w:proofErr w:type="spellStart"/>
-            <w:r>
-              <w:rPr>
-                <w:w w:val="90"/>
-              </w:rPr>
-              <w:t>deleteAllEdge</w:t>
-            </w:r>
-            <w:proofErr w:type="spellEnd"/>
-            <w:r>
-              <w:rPr>
-                <w:w w:val="90"/>
-              </w:rPr>
-              <w:t>(</w:t>
-            </w:r>
-            <w:proofErr w:type="spellStart"/>
-            <w:r>
-              <w:rPr>
-                <w:w w:val="90"/>
-              </w:rPr>
-              <w:t>int</w:t>
-            </w:r>
-            <w:proofErr w:type="spellEnd"/>
-            <w:r>
-              <w:rPr>
-                <w:w w:val="90"/>
-              </w:rPr>
-              <w:t xml:space="preserve">, </w:t>
-            </w:r>
-            <w:proofErr w:type="spellStart"/>
-            <w:r>
-              <w:rPr>
-                <w:w w:val="90"/>
-              </w:rPr>
-              <w:t>int</w:t>
-            </w:r>
-            <w:proofErr w:type="spellEnd"/>
-            <w:r>
-              <w:rPr>
-                <w:w w:val="90"/>
-              </w:rPr>
-              <w:t xml:space="preserve">): </w:t>
-            </w:r>
-            <w:proofErr w:type="spellStart"/>
-            <w:r>
-              <w:rPr>
-                <w:w w:val="90"/>
-              </w:rPr>
-              <w:t>boolean</w:t>
-            </w:r>
-            <w:proofErr w:type="spellEnd"/>
+              <w:t>+ deleteAllEdge(int, int): boolean</w:t>
+            </w:r>
           </w:p>
         </w:tc>
         <w:tc>
@@ -4062,11 +3392,9 @@
             <w:vAlign w:val="center"/>
           </w:tcPr>
           <w:p>
-            <w:proofErr w:type="spellStart"/>
             <w:r>
               <w:t>AdjacencyListGraph</w:t>
             </w:r>
-            <w:proofErr w:type="spellEnd"/>
           </w:p>
         </w:tc>
         <w:tc>
@@ -4083,58 +3411,8 @@
               <w:rPr>
                 <w:w w:val="90"/>
               </w:rPr>
-              <w:t xml:space="preserve">+ </w:t>
-            </w:r>
-            <w:proofErr w:type="spellStart"/>
-            <w:r>
-              <w:rPr>
-                <w:w w:val="90"/>
-              </w:rPr>
-              <w:t>deleteAllEdge</w:t>
-            </w:r>
-            <w:proofErr w:type="spellEnd"/>
-            <w:r>
-              <w:rPr>
-                <w:w w:val="90"/>
-              </w:rPr>
-              <w:t>(</w:t>
-            </w:r>
-            <w:proofErr w:type="spellStart"/>
-            <w:r>
-              <w:rPr>
-                <w:w w:val="90"/>
-              </w:rPr>
-              <w:t>int</w:t>
-            </w:r>
-            <w:proofErr w:type="spellEnd"/>
-            <w:r>
-              <w:rPr>
-                <w:w w:val="90"/>
-              </w:rPr>
-              <w:t xml:space="preserve">, </w:t>
-            </w:r>
-            <w:proofErr w:type="spellStart"/>
-            <w:r>
-              <w:rPr>
-                <w:w w:val="90"/>
-              </w:rPr>
-              <w:t>int</w:t>
-            </w:r>
-            <w:proofErr w:type="spellEnd"/>
-            <w:r>
-              <w:rPr>
-                <w:w w:val="90"/>
-              </w:rPr>
-              <w:t xml:space="preserve">): </w:t>
-            </w:r>
-            <w:proofErr w:type="spellStart"/>
-            <w:r>
-              <w:rPr>
-                <w:w w:val="90"/>
-              </w:rPr>
-              <w:t>boolean</w:t>
-            </w:r>
-            <w:proofErr w:type="spellEnd"/>
+              <w:t>+ deleteAllEdge(int, int): boolean</w:t>
+            </w:r>
           </w:p>
         </w:tc>
         <w:tc>
@@ -4235,11 +3513,9 @@
             <w:vAlign w:val="center"/>
           </w:tcPr>
           <w:p>
-            <w:proofErr w:type="spellStart"/>
             <w:r>
               <w:t>AdjacencyListGraph</w:t>
             </w:r>
-            <w:proofErr w:type="spellEnd"/>
           </w:p>
         </w:tc>
         <w:tc>
@@ -4257,58 +3533,8 @@
               <w:rPr>
                 <w:w w:val="90"/>
               </w:rPr>
-              <w:t xml:space="preserve">+ </w:t>
-            </w:r>
-            <w:proofErr w:type="spellStart"/>
-            <w:r>
-              <w:rPr>
-                <w:w w:val="90"/>
-              </w:rPr>
-              <w:t>deleteAllEdge</w:t>
-            </w:r>
-            <w:proofErr w:type="spellEnd"/>
-            <w:r>
-              <w:rPr>
-                <w:w w:val="90"/>
-              </w:rPr>
-              <w:t>(</w:t>
-            </w:r>
-            <w:proofErr w:type="spellStart"/>
-            <w:r>
-              <w:rPr>
-                <w:w w:val="90"/>
-              </w:rPr>
-              <w:t>int</w:t>
-            </w:r>
-            <w:proofErr w:type="spellEnd"/>
-            <w:r>
-              <w:rPr>
-                <w:w w:val="90"/>
-              </w:rPr>
-              <w:t xml:space="preserve">, </w:t>
-            </w:r>
-            <w:proofErr w:type="spellStart"/>
-            <w:r>
-              <w:rPr>
-                <w:w w:val="90"/>
-              </w:rPr>
-              <w:t>int</w:t>
-            </w:r>
-            <w:proofErr w:type="spellEnd"/>
-            <w:r>
-              <w:rPr>
-                <w:w w:val="90"/>
-              </w:rPr>
-              <w:t xml:space="preserve">): </w:t>
-            </w:r>
-            <w:proofErr w:type="spellStart"/>
-            <w:r>
-              <w:rPr>
-                <w:w w:val="90"/>
-              </w:rPr>
-              <w:t>boolean</w:t>
-            </w:r>
-            <w:proofErr w:type="spellEnd"/>
+              <w:t>+ deleteAllEdge(int, int): boolean</w:t>
+            </w:r>
           </w:p>
         </w:tc>
         <w:tc>
@@ -4403,11 +3629,9 @@
             <w:vAlign w:val="center"/>
           </w:tcPr>
           <w:p>
-            <w:proofErr w:type="spellStart"/>
             <w:r>
               <w:t>AdjacencyListGraph</w:t>
             </w:r>
-            <w:proofErr w:type="spellEnd"/>
           </w:p>
         </w:tc>
         <w:tc>
@@ -4428,58 +3652,8 @@
               <w:rPr>
                 <w:w w:val="90"/>
               </w:rPr>
-              <w:t xml:space="preserve">+ </w:t>
-            </w:r>
-            <w:proofErr w:type="spellStart"/>
-            <w:r>
-              <w:rPr>
-                <w:w w:val="90"/>
-              </w:rPr>
-              <w:t>deleteAllEdge</w:t>
-            </w:r>
-            <w:proofErr w:type="spellEnd"/>
-            <w:r>
-              <w:rPr>
-                <w:w w:val="90"/>
-              </w:rPr>
-              <w:t>(</w:t>
-            </w:r>
-            <w:proofErr w:type="spellStart"/>
-            <w:r>
-              <w:rPr>
-                <w:w w:val="90"/>
-              </w:rPr>
-              <w:t>int</w:t>
-            </w:r>
-            <w:proofErr w:type="spellEnd"/>
-            <w:r>
-              <w:rPr>
-                <w:w w:val="90"/>
-              </w:rPr>
-              <w:t xml:space="preserve">, </w:t>
-            </w:r>
-            <w:proofErr w:type="spellStart"/>
-            <w:r>
-              <w:rPr>
-                <w:w w:val="90"/>
-              </w:rPr>
-              <w:t>int</w:t>
-            </w:r>
-            <w:proofErr w:type="spellEnd"/>
-            <w:r>
-              <w:rPr>
-                <w:w w:val="90"/>
-              </w:rPr>
-              <w:t xml:space="preserve">): </w:t>
-            </w:r>
-            <w:proofErr w:type="spellStart"/>
-            <w:r>
-              <w:rPr>
-                <w:w w:val="90"/>
-              </w:rPr>
-              <w:t>boolean</w:t>
-            </w:r>
-            <w:proofErr w:type="spellEnd"/>
+              <w:t>+ deleteAllEdge(int, int): boolean</w:t>
+            </w:r>
           </w:p>
         </w:tc>
         <w:tc>
@@ -4565,11 +3739,9 @@
             <w:vAlign w:val="center"/>
           </w:tcPr>
           <w:p>
-            <w:proofErr w:type="spellStart"/>
             <w:r>
               <w:t>AdjacencyListGraph</w:t>
             </w:r>
-            <w:proofErr w:type="spellEnd"/>
           </w:p>
         </w:tc>
         <w:tc>
@@ -4590,58 +3762,8 @@
               <w:rPr>
                 <w:w w:val="90"/>
               </w:rPr>
-              <w:t xml:space="preserve">+ </w:t>
-            </w:r>
-            <w:proofErr w:type="spellStart"/>
-            <w:r>
-              <w:rPr>
-                <w:w w:val="90"/>
-              </w:rPr>
-              <w:t>deleteAllEdge</w:t>
-            </w:r>
-            <w:proofErr w:type="spellEnd"/>
-            <w:r>
-              <w:rPr>
-                <w:w w:val="90"/>
-              </w:rPr>
-              <w:t>(</w:t>
-            </w:r>
-            <w:proofErr w:type="spellStart"/>
-            <w:r>
-              <w:rPr>
-                <w:w w:val="90"/>
-              </w:rPr>
-              <w:t>int</w:t>
-            </w:r>
-            <w:proofErr w:type="spellEnd"/>
-            <w:r>
-              <w:rPr>
-                <w:w w:val="90"/>
-              </w:rPr>
-              <w:t xml:space="preserve">, </w:t>
-            </w:r>
-            <w:proofErr w:type="spellStart"/>
-            <w:r>
-              <w:rPr>
-                <w:w w:val="90"/>
-              </w:rPr>
-              <w:t>int</w:t>
-            </w:r>
-            <w:proofErr w:type="spellEnd"/>
-            <w:r>
-              <w:rPr>
-                <w:w w:val="90"/>
-              </w:rPr>
-              <w:t xml:space="preserve">): </w:t>
-            </w:r>
-            <w:proofErr w:type="spellStart"/>
-            <w:r>
-              <w:rPr>
-                <w:w w:val="90"/>
-              </w:rPr>
-              <w:t>boolean</w:t>
-            </w:r>
-            <w:proofErr w:type="spellEnd"/>
+              <w:t>+ deleteAllEdge(int, int): boolean</w:t>
+            </w:r>
           </w:p>
         </w:tc>
         <w:tc>
@@ -4714,7 +3836,6 @@
               </w:rPr>
               <w:t>El método eliminó la arista</w:t>
             </w:r>
-            <w:proofErr w:type="gramStart"/>
             <w:r>
               <w:rPr>
                 <w:w w:val="95"/>
@@ -4727,7 +3848,6 @@
               </w:rPr>
               <w:t>.</w:t>
             </w:r>
-            <w:proofErr w:type="gramEnd"/>
           </w:p>
         </w:tc>
       </w:tr>
@@ -4741,11 +3861,9 @@
             <w:vAlign w:val="center"/>
           </w:tcPr>
           <w:p>
-            <w:proofErr w:type="spellStart"/>
             <w:r>
               <w:t>AdjacencyListGraph</w:t>
             </w:r>
-            <w:proofErr w:type="spellEnd"/>
           </w:p>
         </w:tc>
         <w:tc>
@@ -4766,58 +3884,8 @@
               <w:rPr>
                 <w:w w:val="90"/>
               </w:rPr>
-              <w:t xml:space="preserve">+ </w:t>
-            </w:r>
-            <w:proofErr w:type="spellStart"/>
-            <w:r>
-              <w:rPr>
-                <w:w w:val="90"/>
-              </w:rPr>
-              <w:t>deleteAllEdge</w:t>
-            </w:r>
-            <w:proofErr w:type="spellEnd"/>
-            <w:r>
-              <w:rPr>
-                <w:w w:val="90"/>
-              </w:rPr>
-              <w:t>(</w:t>
-            </w:r>
-            <w:proofErr w:type="spellStart"/>
-            <w:r>
-              <w:rPr>
-                <w:w w:val="90"/>
-              </w:rPr>
-              <w:t>int</w:t>
-            </w:r>
-            <w:proofErr w:type="spellEnd"/>
-            <w:r>
-              <w:rPr>
-                <w:w w:val="90"/>
-              </w:rPr>
-              <w:t xml:space="preserve">, </w:t>
-            </w:r>
-            <w:proofErr w:type="spellStart"/>
-            <w:r>
-              <w:rPr>
-                <w:w w:val="90"/>
-              </w:rPr>
-              <w:t>int</w:t>
-            </w:r>
-            <w:proofErr w:type="spellEnd"/>
-            <w:r>
-              <w:rPr>
-                <w:w w:val="90"/>
-              </w:rPr>
-              <w:t xml:space="preserve">): </w:t>
-            </w:r>
-            <w:proofErr w:type="spellStart"/>
-            <w:r>
-              <w:rPr>
-                <w:w w:val="90"/>
-              </w:rPr>
-              <w:t>boolean</w:t>
-            </w:r>
-            <w:proofErr w:type="spellEnd"/>
+              <w:t>+ deleteAllEdge(int, int): boolean</w:t>
+            </w:r>
           </w:p>
         </w:tc>
         <w:tc>
@@ -4903,11 +3971,9 @@
             <w:vAlign w:val="center"/>
           </w:tcPr>
           <w:p>
-            <w:proofErr w:type="spellStart"/>
             <w:r>
               <w:t>AdjacencyListGraph</w:t>
             </w:r>
-            <w:proofErr w:type="spellEnd"/>
           </w:p>
         </w:tc>
         <w:tc>
@@ -4928,58 +3994,8 @@
               <w:rPr>
                 <w:w w:val="90"/>
               </w:rPr>
-              <w:t xml:space="preserve">+ </w:t>
-            </w:r>
-            <w:proofErr w:type="spellStart"/>
-            <w:r>
-              <w:rPr>
-                <w:w w:val="90"/>
-              </w:rPr>
-              <w:t>deleteAllEdge</w:t>
-            </w:r>
-            <w:proofErr w:type="spellEnd"/>
-            <w:r>
-              <w:rPr>
-                <w:w w:val="90"/>
-              </w:rPr>
-              <w:t>(</w:t>
-            </w:r>
-            <w:proofErr w:type="spellStart"/>
-            <w:r>
-              <w:rPr>
-                <w:w w:val="90"/>
-              </w:rPr>
-              <w:t>int</w:t>
-            </w:r>
-            <w:proofErr w:type="spellEnd"/>
-            <w:r>
-              <w:rPr>
-                <w:w w:val="90"/>
-              </w:rPr>
-              <w:t xml:space="preserve">, </w:t>
-            </w:r>
-            <w:proofErr w:type="spellStart"/>
-            <w:r>
-              <w:rPr>
-                <w:w w:val="90"/>
-              </w:rPr>
-              <w:t>int</w:t>
-            </w:r>
-            <w:proofErr w:type="spellEnd"/>
-            <w:r>
-              <w:rPr>
-                <w:w w:val="90"/>
-              </w:rPr>
-              <w:t xml:space="preserve">): </w:t>
-            </w:r>
-            <w:proofErr w:type="spellStart"/>
-            <w:r>
-              <w:rPr>
-                <w:w w:val="90"/>
-              </w:rPr>
-              <w:t>boolean</w:t>
-            </w:r>
-            <w:proofErr w:type="spellEnd"/>
+              <w:t>+ deleteAllEdge(int, int): boolean</w:t>
+            </w:r>
           </w:p>
         </w:tc>
         <w:tc>
@@ -5065,12 +4081,10 @@
             <w:vAlign w:val="center"/>
           </w:tcPr>
           <w:p>
-            <w:proofErr w:type="spellStart"/>
             <w:r>
               <w:lastRenderedPageBreak/>
               <w:t>AdjacencyListGraph</w:t>
             </w:r>
-            <w:proofErr w:type="spellEnd"/>
           </w:p>
         </w:tc>
         <w:tc>
@@ -5091,58 +4105,8 @@
               <w:rPr>
                 <w:w w:val="90"/>
               </w:rPr>
-              <w:t xml:space="preserve">+ </w:t>
-            </w:r>
-            <w:proofErr w:type="spellStart"/>
-            <w:r>
-              <w:rPr>
-                <w:w w:val="90"/>
-              </w:rPr>
-              <w:t>deleteAllEdge</w:t>
-            </w:r>
-            <w:proofErr w:type="spellEnd"/>
-            <w:r>
-              <w:rPr>
-                <w:w w:val="90"/>
-              </w:rPr>
-              <w:t>(</w:t>
-            </w:r>
-            <w:proofErr w:type="spellStart"/>
-            <w:r>
-              <w:rPr>
-                <w:w w:val="90"/>
-              </w:rPr>
-              <w:t>int</w:t>
-            </w:r>
-            <w:proofErr w:type="spellEnd"/>
-            <w:r>
-              <w:rPr>
-                <w:w w:val="90"/>
-              </w:rPr>
-              <w:t xml:space="preserve">, </w:t>
-            </w:r>
-            <w:proofErr w:type="spellStart"/>
-            <w:r>
-              <w:rPr>
-                <w:w w:val="90"/>
-              </w:rPr>
-              <w:t>int</w:t>
-            </w:r>
-            <w:proofErr w:type="spellEnd"/>
-            <w:r>
-              <w:rPr>
-                <w:w w:val="90"/>
-              </w:rPr>
-              <w:t xml:space="preserve">): </w:t>
-            </w:r>
-            <w:proofErr w:type="spellStart"/>
-            <w:r>
-              <w:rPr>
-                <w:w w:val="90"/>
-              </w:rPr>
-              <w:t>boolean</w:t>
-            </w:r>
-            <w:proofErr w:type="spellEnd"/>
+              <w:t>+ deleteAllEdge(int, int): boolean</w:t>
+            </w:r>
           </w:p>
         </w:tc>
         <w:tc>
@@ -5452,11 +4416,9 @@
               <w:pStyle w:val="TableParagraph"/>
               <w:ind w:left="156" w:right="152"/>
             </w:pPr>
-            <w:proofErr w:type="spellStart"/>
             <w:r>
               <w:t>AdjacencyListGraph</w:t>
             </w:r>
-            <w:proofErr w:type="spellEnd"/>
           </w:p>
         </w:tc>
         <w:tc>
@@ -5472,13 +4434,8 @@
               <w:t xml:space="preserve">+ </w:t>
             </w:r>
             <w:r>
-              <w:t>BFS(</w:t>
-            </w:r>
-            <w:proofErr w:type="spellStart"/>
-            <w:r>
-              <w:t>int</w:t>
-            </w:r>
-            <w:proofErr w:type="spellEnd"/>
+              <w:t>BFS(int</w:t>
+            </w:r>
             <w:r>
               <w:t>)</w:t>
             </w:r>
@@ -5488,21 +4445,8 @@
               </w:rPr>
               <w:t xml:space="preserve">: </w:t>
             </w:r>
-            <w:proofErr w:type="spellStart"/>
-            <w:r>
-              <w:t>ArrayList</w:t>
-            </w:r>
-            <w:proofErr w:type="spellEnd"/>
-            <w:r>
-              <w:t>&lt;</w:t>
-            </w:r>
-            <w:proofErr w:type="spellStart"/>
-            <w:r>
-              <w:t>Vertex</w:t>
-            </w:r>
-            <w:proofErr w:type="spellEnd"/>
-            <w:r>
-              <w:t>&lt;T&gt;&gt;</w:t>
+            <w:r>
+              <w:t>ArrayList&lt;Vertex&lt;T&gt;&gt;</w:t>
             </w:r>
           </w:p>
         </w:tc>
@@ -5556,15 +4500,7 @@
               <w:t xml:space="preserve">El método devolvió </w:t>
             </w:r>
             <w:r>
-              <w:t xml:space="preserve">un </w:t>
-            </w:r>
-            <w:proofErr w:type="spellStart"/>
-            <w:r>
-              <w:t>ArrayList</w:t>
-            </w:r>
-            <w:proofErr w:type="spellEnd"/>
-            <w:r>
-              <w:t xml:space="preserve"> de tamaño 1</w:t>
+              <w:t>un ArrayList de tamaño 1</w:t>
             </w:r>
             <w:r>
               <w:t>.</w:t>
@@ -5586,11 +4522,9 @@
               <w:pStyle w:val="TableParagraph"/>
               <w:ind w:left="156" w:right="152"/>
             </w:pPr>
-            <w:proofErr w:type="spellStart"/>
             <w:r>
               <w:t>AdjacencyListGraph</w:t>
             </w:r>
-            <w:proofErr w:type="spellEnd"/>
           </w:p>
         </w:tc>
         <w:tc>
@@ -5606,13 +4540,8 @@
               <w:t xml:space="preserve">+ </w:t>
             </w:r>
             <w:r>
-              <w:t>BFS(</w:t>
-            </w:r>
-            <w:proofErr w:type="spellStart"/>
-            <w:r>
-              <w:t>int</w:t>
-            </w:r>
-            <w:proofErr w:type="spellEnd"/>
+              <w:t>BFS(int</w:t>
+            </w:r>
             <w:r>
               <w:t>)</w:t>
             </w:r>
@@ -5622,21 +4551,8 @@
               </w:rPr>
               <w:t xml:space="preserve">: </w:t>
             </w:r>
-            <w:proofErr w:type="spellStart"/>
-            <w:r>
-              <w:t>ArrayList</w:t>
-            </w:r>
-            <w:proofErr w:type="spellEnd"/>
-            <w:r>
-              <w:t>&lt;</w:t>
-            </w:r>
-            <w:proofErr w:type="spellStart"/>
-            <w:r>
-              <w:t>Vertex</w:t>
-            </w:r>
-            <w:proofErr w:type="spellEnd"/>
-            <w:r>
-              <w:t>&lt;T&gt;&gt;</w:t>
+            <w:r>
+              <w:t>ArrayList&lt;Vertex&lt;T&gt;&gt;</w:t>
             </w:r>
           </w:p>
         </w:tc>
@@ -5687,15 +4603,7 @@
               <w:spacing w:before="155"/>
             </w:pPr>
             <w:r>
-              <w:t xml:space="preserve">El método devolvió un </w:t>
-            </w:r>
-            <w:proofErr w:type="spellStart"/>
-            <w:r>
-              <w:t>ArrayList</w:t>
-            </w:r>
-            <w:proofErr w:type="spellEnd"/>
-            <w:r>
-              <w:t xml:space="preserve"> de tamaño </w:t>
+              <w:t xml:space="preserve">El método devolvió un ArrayList de tamaño </w:t>
             </w:r>
             <w:r>
               <w:t>n menos el número de vértices de los otros subgrafos</w:t>
@@ -5720,11 +4628,9 @@
               <w:pStyle w:val="TableParagraph"/>
               <w:ind w:left="156" w:right="152"/>
             </w:pPr>
-            <w:proofErr w:type="spellStart"/>
             <w:r>
               <w:t>AdjacencyListGraph</w:t>
             </w:r>
-            <w:proofErr w:type="spellEnd"/>
           </w:p>
         </w:tc>
         <w:tc>
@@ -5740,13 +4646,8 @@
               <w:t xml:space="preserve">+ </w:t>
             </w:r>
             <w:r>
-              <w:t>BFS(</w:t>
-            </w:r>
-            <w:proofErr w:type="spellStart"/>
-            <w:r>
-              <w:t>int</w:t>
-            </w:r>
-            <w:proofErr w:type="spellEnd"/>
+              <w:t>BFS(int</w:t>
+            </w:r>
             <w:r>
               <w:t>)</w:t>
             </w:r>
@@ -5756,21 +4657,8 @@
               </w:rPr>
               <w:t xml:space="preserve">: </w:t>
             </w:r>
-            <w:proofErr w:type="spellStart"/>
-            <w:r>
-              <w:t>ArrayList</w:t>
-            </w:r>
-            <w:proofErr w:type="spellEnd"/>
-            <w:r>
-              <w:t>&lt;</w:t>
-            </w:r>
-            <w:proofErr w:type="spellStart"/>
-            <w:r>
-              <w:t>Vertex</w:t>
-            </w:r>
-            <w:proofErr w:type="spellEnd"/>
-            <w:r>
-              <w:t>&lt;T&gt;&gt;</w:t>
+            <w:r>
+              <w:t>ArrayList&lt;Vertex&lt;T&gt;&gt;</w:t>
             </w:r>
           </w:p>
         </w:tc>
@@ -5821,15 +4709,7 @@
               <w:spacing w:before="155"/>
             </w:pPr>
             <w:r>
-              <w:t xml:space="preserve">El método devolvió un </w:t>
-            </w:r>
-            <w:proofErr w:type="spellStart"/>
-            <w:r>
-              <w:t>ArrayList</w:t>
-            </w:r>
-            <w:proofErr w:type="spellEnd"/>
-            <w:r>
-              <w:t xml:space="preserve"> de tamaño n.</w:t>
+              <w:t>El método devolvió un ArrayList de tamaño n.</w:t>
             </w:r>
           </w:p>
         </w:tc>
@@ -5848,11 +4728,9 @@
               <w:pStyle w:val="TableParagraph"/>
               <w:ind w:left="156" w:right="152"/>
             </w:pPr>
-            <w:proofErr w:type="spellStart"/>
             <w:r>
               <w:t>AdjacencyListGraph</w:t>
             </w:r>
-            <w:proofErr w:type="spellEnd"/>
           </w:p>
         </w:tc>
         <w:tc>
@@ -5868,13 +4746,8 @@
               <w:t xml:space="preserve">+ </w:t>
             </w:r>
             <w:r>
-              <w:t>BFS(</w:t>
-            </w:r>
-            <w:proofErr w:type="spellStart"/>
-            <w:r>
-              <w:t>int</w:t>
-            </w:r>
-            <w:proofErr w:type="spellEnd"/>
+              <w:t>BFS(int</w:t>
+            </w:r>
             <w:r>
               <w:t>)</w:t>
             </w:r>
@@ -5884,21 +4757,8 @@
               </w:rPr>
               <w:t xml:space="preserve">: </w:t>
             </w:r>
-            <w:proofErr w:type="spellStart"/>
-            <w:r>
-              <w:t>ArrayList</w:t>
-            </w:r>
-            <w:proofErr w:type="spellEnd"/>
-            <w:r>
-              <w:t>&lt;</w:t>
-            </w:r>
-            <w:proofErr w:type="spellStart"/>
-            <w:r>
-              <w:t>Vertex</w:t>
-            </w:r>
-            <w:proofErr w:type="spellEnd"/>
-            <w:r>
-              <w:t>&lt;T&gt;&gt;</w:t>
+            <w:r>
+              <w:t>ArrayList&lt;Vertex&lt;T&gt;&gt;</w:t>
             </w:r>
           </w:p>
         </w:tc>
@@ -5949,15 +4809,7 @@
               <w:spacing w:before="155"/>
             </w:pPr>
             <w:r>
-              <w:t xml:space="preserve">El método devolvió un </w:t>
-            </w:r>
-            <w:proofErr w:type="spellStart"/>
-            <w:r>
-              <w:t>ArrayList</w:t>
-            </w:r>
-            <w:proofErr w:type="spellEnd"/>
-            <w:r>
-              <w:t xml:space="preserve"> de tamaño n.</w:t>
+              <w:t>El método devolvió un ArrayList de tamaño n.</w:t>
             </w:r>
           </w:p>
         </w:tc>
@@ -6227,11 +5079,9 @@
               <w:pStyle w:val="TableParagraph"/>
               <w:ind w:left="105"/>
             </w:pPr>
-            <w:proofErr w:type="spellStart"/>
             <w:r>
               <w:t>AdjacencyListGraph</w:t>
             </w:r>
-            <w:proofErr w:type="spellEnd"/>
           </w:p>
         </w:tc>
         <w:tc>
@@ -6256,37 +5106,10 @@
               <w:rPr>
                 <w:w w:val="90"/>
               </w:rPr>
-              <w:t xml:space="preserve">: </w:t>
-            </w:r>
-            <w:proofErr w:type="spellStart"/>
-            <w:r>
-              <w:rPr>
-                <w:w w:val="90"/>
-              </w:rPr>
-              <w:t>ArrayList</w:t>
-            </w:r>
-            <w:proofErr w:type="spellEnd"/>
-            <w:r>
-              <w:rPr>
-                <w:w w:val="90"/>
-              </w:rPr>
-              <w:t>&lt;</w:t>
-            </w:r>
-            <w:proofErr w:type="spellStart"/>
-            <w:r>
-              <w:t>ArrayList</w:t>
-            </w:r>
-            <w:proofErr w:type="spellEnd"/>
-            <w:r>
-              <w:t>&lt;</w:t>
-            </w:r>
-            <w:proofErr w:type="spellStart"/>
-            <w:r>
-              <w:t>Vertex</w:t>
-            </w:r>
-            <w:proofErr w:type="spellEnd"/>
-            <w:r>
-              <w:t>&lt;T&gt;&gt;&gt;</w:t>
+              <w:t>: ArrayList&lt;</w:t>
+            </w:r>
+            <w:r>
+              <w:t>ArrayList&lt;Vertex&lt;T&gt;&gt;&gt;</w:t>
             </w:r>
           </w:p>
         </w:tc>
@@ -6333,15 +5156,7 @@
               <w:spacing w:before="155"/>
             </w:pPr>
             <w:r>
-              <w:t xml:space="preserve">El método devolvió un </w:t>
-            </w:r>
-            <w:proofErr w:type="spellStart"/>
-            <w:r>
-              <w:t>ArrayList</w:t>
-            </w:r>
-            <w:proofErr w:type="spellEnd"/>
-            <w:r>
-              <w:t xml:space="preserve"> de tamaño 1.</w:t>
+              <w:t>El método devolvió un ArrayList de tamaño 1.</w:t>
             </w:r>
           </w:p>
         </w:tc>
@@ -6360,12 +5175,10 @@
               <w:pStyle w:val="TableParagraph"/>
               <w:ind w:left="105"/>
             </w:pPr>
-            <w:proofErr w:type="spellStart"/>
             <w:r>
               <w:lastRenderedPageBreak/>
               <w:t>AdjacencyListGraph</w:t>
             </w:r>
-            <w:proofErr w:type="spellEnd"/>
           </w:p>
         </w:tc>
         <w:tc>
@@ -6390,37 +5203,10 @@
               <w:rPr>
                 <w:w w:val="90"/>
               </w:rPr>
-              <w:t xml:space="preserve">: </w:t>
-            </w:r>
-            <w:proofErr w:type="spellStart"/>
-            <w:r>
-              <w:rPr>
-                <w:w w:val="90"/>
-              </w:rPr>
-              <w:t>ArrayList</w:t>
-            </w:r>
-            <w:proofErr w:type="spellEnd"/>
-            <w:r>
-              <w:rPr>
-                <w:w w:val="90"/>
-              </w:rPr>
-              <w:t>&lt;</w:t>
-            </w:r>
-            <w:proofErr w:type="spellStart"/>
-            <w:r>
-              <w:t>ArrayList</w:t>
-            </w:r>
-            <w:proofErr w:type="spellEnd"/>
-            <w:r>
-              <w:t>&lt;</w:t>
-            </w:r>
-            <w:proofErr w:type="spellStart"/>
-            <w:r>
-              <w:t>Vertex</w:t>
-            </w:r>
-            <w:proofErr w:type="spellEnd"/>
-            <w:r>
-              <w:t>&lt;T&gt;&gt;&gt;</w:t>
+              <w:t>: ArrayList&lt;</w:t>
+            </w:r>
+            <w:r>
+              <w:t>ArrayList&lt;Vertex&lt;T&gt;&gt;&gt;</w:t>
             </w:r>
           </w:p>
         </w:tc>
@@ -6465,15 +5251,7 @@
               <w:spacing w:before="155"/>
             </w:pPr>
             <w:r>
-              <w:t xml:space="preserve">El método devolvió varios </w:t>
-            </w:r>
-            <w:proofErr w:type="spellStart"/>
-            <w:r>
-              <w:t>ArrayList</w:t>
-            </w:r>
-            <w:proofErr w:type="spellEnd"/>
-            <w:r>
-              <w:t>.</w:t>
+              <w:t>El método devolvió varios ArrayList.</w:t>
             </w:r>
           </w:p>
         </w:tc>
@@ -6492,11 +5270,9 @@
               <w:pStyle w:val="TableParagraph"/>
               <w:ind w:left="105"/>
             </w:pPr>
-            <w:proofErr w:type="spellStart"/>
             <w:r>
               <w:t>AdjacencyListGraph</w:t>
             </w:r>
-            <w:proofErr w:type="spellEnd"/>
           </w:p>
         </w:tc>
         <w:tc>
@@ -6521,37 +5297,10 @@
               <w:rPr>
                 <w:w w:val="90"/>
               </w:rPr>
-              <w:t xml:space="preserve">: </w:t>
-            </w:r>
-            <w:proofErr w:type="spellStart"/>
-            <w:r>
-              <w:rPr>
-                <w:w w:val="90"/>
-              </w:rPr>
-              <w:t>ArrayList</w:t>
-            </w:r>
-            <w:proofErr w:type="spellEnd"/>
-            <w:r>
-              <w:rPr>
-                <w:w w:val="90"/>
-              </w:rPr>
-              <w:t>&lt;</w:t>
-            </w:r>
-            <w:proofErr w:type="spellStart"/>
-            <w:r>
-              <w:t>ArrayList</w:t>
-            </w:r>
-            <w:proofErr w:type="spellEnd"/>
-            <w:r>
-              <w:t>&lt;</w:t>
-            </w:r>
-            <w:proofErr w:type="spellStart"/>
-            <w:r>
-              <w:t>Vertex</w:t>
-            </w:r>
-            <w:proofErr w:type="spellEnd"/>
-            <w:r>
-              <w:t>&lt;T&gt;&gt;&gt;</w:t>
+              <w:t>: ArrayList&lt;</w:t>
+            </w:r>
+            <w:r>
+              <w:t>ArrayList&lt;Vertex&lt;T&gt;&gt;&gt;</w:t>
             </w:r>
           </w:p>
         </w:tc>
@@ -6596,15 +5345,7 @@
               <w:spacing w:before="155"/>
             </w:pPr>
             <w:r>
-              <w:t xml:space="preserve">El método devolvió varios </w:t>
-            </w:r>
-            <w:proofErr w:type="spellStart"/>
-            <w:r>
-              <w:t>ArrayList</w:t>
-            </w:r>
-            <w:proofErr w:type="spellEnd"/>
-            <w:r>
-              <w:t>.</w:t>
+              <w:t>El método devolvió varios ArrayList.</w:t>
             </w:r>
           </w:p>
         </w:tc>
@@ -6623,11 +5364,9 @@
               <w:pStyle w:val="TableParagraph"/>
               <w:ind w:left="105"/>
             </w:pPr>
-            <w:proofErr w:type="spellStart"/>
             <w:r>
               <w:t>AdjacencyListGraph</w:t>
             </w:r>
-            <w:proofErr w:type="spellEnd"/>
           </w:p>
         </w:tc>
         <w:tc>
@@ -6652,37 +5391,10 @@
               <w:rPr>
                 <w:w w:val="90"/>
               </w:rPr>
-              <w:t xml:space="preserve">: </w:t>
-            </w:r>
-            <w:proofErr w:type="spellStart"/>
-            <w:r>
-              <w:rPr>
-                <w:w w:val="90"/>
-              </w:rPr>
-              <w:t>ArrayList</w:t>
-            </w:r>
-            <w:proofErr w:type="spellEnd"/>
-            <w:r>
-              <w:rPr>
-                <w:w w:val="90"/>
-              </w:rPr>
-              <w:t>&lt;</w:t>
-            </w:r>
-            <w:proofErr w:type="spellStart"/>
-            <w:r>
-              <w:t>ArrayList</w:t>
-            </w:r>
-            <w:proofErr w:type="spellEnd"/>
-            <w:r>
-              <w:t>&lt;</w:t>
-            </w:r>
-            <w:proofErr w:type="spellStart"/>
-            <w:r>
-              <w:t>Vertex</w:t>
-            </w:r>
-            <w:proofErr w:type="spellEnd"/>
-            <w:r>
-              <w:t>&lt;T&gt;&gt;&gt;</w:t>
+              <w:t>: ArrayList&lt;</w:t>
+            </w:r>
+            <w:r>
+              <w:t>ArrayList&lt;Vertex&lt;T&gt;&gt;&gt;</w:t>
             </w:r>
           </w:p>
         </w:tc>
@@ -6727,15 +5439,7 @@
               <w:spacing w:before="155"/>
             </w:pPr>
             <w:r>
-              <w:t xml:space="preserve">El método devolvió varios </w:t>
-            </w:r>
-            <w:proofErr w:type="spellStart"/>
-            <w:r>
-              <w:t>ArrayList</w:t>
-            </w:r>
-            <w:proofErr w:type="spellEnd"/>
-            <w:r>
-              <w:t>.</w:t>
+              <w:t>El método devolvió varios ArrayList.</w:t>
             </w:r>
           </w:p>
         </w:tc>
@@ -7009,11 +5713,9 @@
               <w:pStyle w:val="TableParagraph"/>
               <w:ind w:left="105"/>
             </w:pPr>
-            <w:proofErr w:type="spellStart"/>
             <w:r>
               <w:t>AdjacencyListGraph</w:t>
             </w:r>
-            <w:proofErr w:type="spellEnd"/>
           </w:p>
         </w:tc>
         <w:tc>
@@ -7023,31 +5725,7 @@
           </w:tcPr>
           <w:p>
             <w:r>
-              <w:t>+ DFS(</w:t>
-            </w:r>
-            <w:proofErr w:type="spellStart"/>
-            <w:r>
-              <w:t>int</w:t>
-            </w:r>
-            <w:proofErr w:type="spellEnd"/>
-            <w:r>
-              <w:t xml:space="preserve">): </w:t>
-            </w:r>
-            <w:proofErr w:type="spellStart"/>
-            <w:r>
-              <w:t>ArrayList</w:t>
-            </w:r>
-            <w:proofErr w:type="spellEnd"/>
-            <w:r>
-              <w:t>&lt;</w:t>
-            </w:r>
-            <w:proofErr w:type="spellStart"/>
-            <w:r>
-              <w:t>Integer</w:t>
-            </w:r>
-            <w:proofErr w:type="spellEnd"/>
-            <w:r>
-              <w:t>&gt;</w:t>
+              <w:t>+ DFS(int): ArrayList&lt;Integer&gt;</w:t>
             </w:r>
           </w:p>
         </w:tc>
@@ -7126,11 +5804,9 @@
               <w:pStyle w:val="TableParagraph"/>
               <w:ind w:left="105"/>
             </w:pPr>
-            <w:proofErr w:type="spellStart"/>
             <w:r>
               <w:t>AdjacencyListGraph</w:t>
             </w:r>
-            <w:proofErr w:type="spellEnd"/>
           </w:p>
         </w:tc>
         <w:tc>
@@ -7140,31 +5816,7 @@
           </w:tcPr>
           <w:p>
             <w:r>
-              <w:t>+ DFS(</w:t>
-            </w:r>
-            <w:proofErr w:type="spellStart"/>
-            <w:r>
-              <w:t>int</w:t>
-            </w:r>
-            <w:proofErr w:type="spellEnd"/>
-            <w:r>
-              <w:t xml:space="preserve">): </w:t>
-            </w:r>
-            <w:proofErr w:type="spellStart"/>
-            <w:r>
-              <w:t>ArrayList</w:t>
-            </w:r>
-            <w:proofErr w:type="spellEnd"/>
-            <w:r>
-              <w:t>&lt;</w:t>
-            </w:r>
-            <w:proofErr w:type="spellStart"/>
-            <w:r>
-              <w:t>Integer</w:t>
-            </w:r>
-            <w:proofErr w:type="spellEnd"/>
-            <w:r>
-              <w:t>&gt;</w:t>
+              <w:t>+ DFS(int): ArrayList&lt;Integer&gt;</w:t>
             </w:r>
           </w:p>
         </w:tc>
@@ -7240,11 +5892,9 @@
               <w:pStyle w:val="TableParagraph"/>
               <w:ind w:left="105"/>
             </w:pPr>
-            <w:proofErr w:type="spellStart"/>
             <w:r>
               <w:t>AdjacencyListGraph</w:t>
             </w:r>
-            <w:proofErr w:type="spellEnd"/>
           </w:p>
         </w:tc>
         <w:tc>
@@ -7254,31 +5904,7 @@
           </w:tcPr>
           <w:p>
             <w:r>
-              <w:t>+ DFS(</w:t>
-            </w:r>
-            <w:proofErr w:type="spellStart"/>
-            <w:r>
-              <w:t>int</w:t>
-            </w:r>
-            <w:proofErr w:type="spellEnd"/>
-            <w:r>
-              <w:t xml:space="preserve">): </w:t>
-            </w:r>
-            <w:proofErr w:type="spellStart"/>
-            <w:r>
-              <w:t>ArrayList</w:t>
-            </w:r>
-            <w:proofErr w:type="spellEnd"/>
-            <w:r>
-              <w:t>&lt;</w:t>
-            </w:r>
-            <w:proofErr w:type="spellStart"/>
-            <w:r>
-              <w:t>Integer</w:t>
-            </w:r>
-            <w:proofErr w:type="spellEnd"/>
-            <w:r>
-              <w:t>&gt;</w:t>
+              <w:t>+ DFS(int): ArrayList&lt;Integer&gt;</w:t>
             </w:r>
           </w:p>
         </w:tc>
@@ -7351,11 +5977,9 @@
               <w:pStyle w:val="TableParagraph"/>
               <w:ind w:left="105"/>
             </w:pPr>
-            <w:proofErr w:type="spellStart"/>
             <w:r>
               <w:t>AdjacencyListGraph</w:t>
             </w:r>
-            <w:proofErr w:type="spellEnd"/>
           </w:p>
         </w:tc>
         <w:tc>
@@ -7365,31 +5989,7 @@
           </w:tcPr>
           <w:p>
             <w:r>
-              <w:t>+ DFS(</w:t>
-            </w:r>
-            <w:proofErr w:type="spellStart"/>
-            <w:r>
-              <w:t>int</w:t>
-            </w:r>
-            <w:proofErr w:type="spellEnd"/>
-            <w:r>
-              <w:t xml:space="preserve">): </w:t>
-            </w:r>
-            <w:proofErr w:type="spellStart"/>
-            <w:r>
-              <w:t>ArrayList</w:t>
-            </w:r>
-            <w:proofErr w:type="spellEnd"/>
-            <w:r>
-              <w:t>&lt;</w:t>
-            </w:r>
-            <w:proofErr w:type="spellStart"/>
-            <w:r>
-              <w:t>Integer</w:t>
-            </w:r>
-            <w:proofErr w:type="spellEnd"/>
-            <w:r>
-              <w:t>&gt;</w:t>
+              <w:t>+ DFS(int): ArrayList&lt;Integer&gt;</w:t>
             </w:r>
           </w:p>
         </w:tc>
@@ -7675,11 +6275,9 @@
               <w:pStyle w:val="TableParagraph"/>
               <w:ind w:left="105"/>
             </w:pPr>
-            <w:proofErr w:type="spellStart"/>
             <w:r>
               <w:t>AdjacencyListGraph</w:t>
             </w:r>
-            <w:proofErr w:type="spellEnd"/>
           </w:p>
         </w:tc>
         <w:tc>
@@ -7689,31 +6287,7 @@
           </w:tcPr>
           <w:p>
             <w:r>
-              <w:t xml:space="preserve">+ DFS(): </w:t>
-            </w:r>
-            <w:proofErr w:type="spellStart"/>
-            <w:r>
-              <w:t>ArrayList</w:t>
-            </w:r>
-            <w:proofErr w:type="spellEnd"/>
-            <w:r>
-              <w:t>&lt;</w:t>
-            </w:r>
-            <w:proofErr w:type="spellStart"/>
-            <w:r>
-              <w:t>ArrayList</w:t>
-            </w:r>
-            <w:proofErr w:type="spellEnd"/>
-            <w:r>
-              <w:t>&lt;</w:t>
-            </w:r>
-            <w:proofErr w:type="spellStart"/>
-            <w:r>
-              <w:t>Integer</w:t>
-            </w:r>
-            <w:proofErr w:type="spellEnd"/>
-            <w:r>
-              <w:t>&gt;&gt;</w:t>
+              <w:t>+ DFS(): ArrayList&lt;ArrayList&lt;Integer&gt;&gt;</w:t>
             </w:r>
           </w:p>
         </w:tc>
@@ -7778,11 +6352,9 @@
               <w:pStyle w:val="TableParagraph"/>
               <w:ind w:left="105"/>
             </w:pPr>
-            <w:proofErr w:type="spellStart"/>
             <w:r>
               <w:t>AdjacencyListGraph</w:t>
             </w:r>
-            <w:proofErr w:type="spellEnd"/>
           </w:p>
         </w:tc>
         <w:tc>
@@ -7792,31 +6364,7 @@
           </w:tcPr>
           <w:p>
             <w:r>
-              <w:t xml:space="preserve">+ DFS(): </w:t>
-            </w:r>
-            <w:proofErr w:type="spellStart"/>
-            <w:r>
-              <w:t>ArrayList</w:t>
-            </w:r>
-            <w:proofErr w:type="spellEnd"/>
-            <w:r>
-              <w:t>&lt;</w:t>
-            </w:r>
-            <w:proofErr w:type="spellStart"/>
-            <w:r>
-              <w:t>ArrayList</w:t>
-            </w:r>
-            <w:proofErr w:type="spellEnd"/>
-            <w:r>
-              <w:t>&lt;</w:t>
-            </w:r>
-            <w:proofErr w:type="spellStart"/>
-            <w:r>
-              <w:t>Integer</w:t>
-            </w:r>
-            <w:proofErr w:type="spellEnd"/>
-            <w:r>
-              <w:t>&gt;&gt;</w:t>
+              <w:t>+ DFS(): ArrayList&lt;ArrayList&lt;Integer&gt;&gt;</w:t>
             </w:r>
           </w:p>
         </w:tc>
@@ -7881,11 +6429,9 @@
               <w:pStyle w:val="TableParagraph"/>
               <w:ind w:left="105"/>
             </w:pPr>
-            <w:proofErr w:type="spellStart"/>
             <w:r>
               <w:t>AdjacencyListGraph</w:t>
             </w:r>
-            <w:proofErr w:type="spellEnd"/>
           </w:p>
         </w:tc>
         <w:tc>
@@ -7895,31 +6441,7 @@
           </w:tcPr>
           <w:p>
             <w:r>
-              <w:t xml:space="preserve">+ DFS(): </w:t>
-            </w:r>
-            <w:proofErr w:type="spellStart"/>
-            <w:r>
-              <w:t>ArrayList</w:t>
-            </w:r>
-            <w:proofErr w:type="spellEnd"/>
-            <w:r>
-              <w:t>&lt;</w:t>
-            </w:r>
-            <w:proofErr w:type="spellStart"/>
-            <w:r>
-              <w:t>ArrayList</w:t>
-            </w:r>
-            <w:proofErr w:type="spellEnd"/>
-            <w:r>
-              <w:t>&lt;</w:t>
-            </w:r>
-            <w:proofErr w:type="spellStart"/>
-            <w:r>
-              <w:t>Integer</w:t>
-            </w:r>
-            <w:proofErr w:type="spellEnd"/>
-            <w:r>
-              <w:t>&gt;&gt;</w:t>
+              <w:t>+ DFS(): ArrayList&lt;ArrayList&lt;Integer&gt;&gt;</w:t>
             </w:r>
           </w:p>
         </w:tc>
@@ -7996,11 +6518,9 @@
               <w:pStyle w:val="TableParagraph"/>
               <w:ind w:left="105"/>
             </w:pPr>
-            <w:proofErr w:type="spellStart"/>
             <w:r>
               <w:t>AdjacencyListGraph</w:t>
             </w:r>
-            <w:proofErr w:type="spellEnd"/>
           </w:p>
         </w:tc>
         <w:tc>
@@ -8010,31 +6530,7 @@
           </w:tcPr>
           <w:p>
             <w:r>
-              <w:t xml:space="preserve">+ DFS(): </w:t>
-            </w:r>
-            <w:proofErr w:type="spellStart"/>
-            <w:r>
-              <w:t>ArrayList</w:t>
-            </w:r>
-            <w:proofErr w:type="spellEnd"/>
-            <w:r>
-              <w:t>&lt;</w:t>
-            </w:r>
-            <w:proofErr w:type="spellStart"/>
-            <w:r>
-              <w:t>ArrayList</w:t>
-            </w:r>
-            <w:proofErr w:type="spellEnd"/>
-            <w:r>
-              <w:t>&lt;</w:t>
-            </w:r>
-            <w:proofErr w:type="spellStart"/>
-            <w:r>
-              <w:t>Integer</w:t>
-            </w:r>
-            <w:proofErr w:type="spellEnd"/>
-            <w:r>
-              <w:t>&gt;&gt;</w:t>
+              <w:t>+ DFS(): ArrayList&lt;ArrayList&lt;Integer&gt;&gt;</w:t>
             </w:r>
           </w:p>
         </w:tc>
@@ -8336,11 +6832,9 @@
               <w:pStyle w:val="TableParagraph"/>
               <w:ind w:left="105"/>
             </w:pPr>
-            <w:proofErr w:type="spellStart"/>
             <w:r>
               <w:t>AdjacencyListGraph</w:t>
             </w:r>
-            <w:proofErr w:type="spellEnd"/>
           </w:p>
         </w:tc>
         <w:tc>
@@ -8350,31 +6844,7 @@
           </w:tcPr>
           <w:p>
             <w:r>
-              <w:t>+ Prim(</w:t>
-            </w:r>
-            <w:proofErr w:type="spellStart"/>
-            <w:r>
-              <w:t>int</w:t>
-            </w:r>
-            <w:proofErr w:type="spellEnd"/>
-            <w:r>
-              <w:t xml:space="preserve">): </w:t>
-            </w:r>
-            <w:proofErr w:type="spellStart"/>
-            <w:r>
-              <w:t>ArrayList</w:t>
-            </w:r>
-            <w:proofErr w:type="spellEnd"/>
-            <w:r>
-              <w:t>&lt;</w:t>
-            </w:r>
-            <w:proofErr w:type="spellStart"/>
-            <w:r>
-              <w:t>Integer</w:t>
-            </w:r>
-            <w:proofErr w:type="spellEnd"/>
-            <w:r>
-              <w:t>&gt;</w:t>
+              <w:t>+ Prim(int): ArrayList&lt;Integer&gt;</w:t>
             </w:r>
           </w:p>
         </w:tc>
@@ -8451,11 +6921,9 @@
               <w:pStyle w:val="TableParagraph"/>
               <w:ind w:left="105"/>
             </w:pPr>
-            <w:proofErr w:type="spellStart"/>
             <w:r>
               <w:t>AdjacencyListGraph</w:t>
             </w:r>
-            <w:proofErr w:type="spellEnd"/>
           </w:p>
         </w:tc>
         <w:tc>
@@ -8465,31 +6933,7 @@
           </w:tcPr>
           <w:p>
             <w:r>
-              <w:t>+ Prim(</w:t>
-            </w:r>
-            <w:proofErr w:type="spellStart"/>
-            <w:r>
-              <w:t>int</w:t>
-            </w:r>
-            <w:proofErr w:type="spellEnd"/>
-            <w:r>
-              <w:t xml:space="preserve">): </w:t>
-            </w:r>
-            <w:proofErr w:type="spellStart"/>
-            <w:r>
-              <w:t>ArrayList</w:t>
-            </w:r>
-            <w:proofErr w:type="spellEnd"/>
-            <w:r>
-              <w:t>&lt;</w:t>
-            </w:r>
-            <w:proofErr w:type="spellStart"/>
-            <w:r>
-              <w:t>Integer</w:t>
-            </w:r>
-            <w:proofErr w:type="spellEnd"/>
-            <w:r>
-              <w:t>&gt;</w:t>
+              <w:t>+ Prim(int): ArrayList&lt;Integer&gt;</w:t>
             </w:r>
           </w:p>
         </w:tc>
@@ -8566,11 +7010,9 @@
               <w:pStyle w:val="TableParagraph"/>
               <w:ind w:left="105"/>
             </w:pPr>
-            <w:proofErr w:type="spellStart"/>
             <w:r>
               <w:t>AdjacencyListGraph</w:t>
             </w:r>
-            <w:proofErr w:type="spellEnd"/>
           </w:p>
         </w:tc>
         <w:tc>
@@ -8580,31 +7022,7 @@
           </w:tcPr>
           <w:p>
             <w:r>
-              <w:t>+ Prim(</w:t>
-            </w:r>
-            <w:proofErr w:type="spellStart"/>
-            <w:r>
-              <w:t>int</w:t>
-            </w:r>
-            <w:proofErr w:type="spellEnd"/>
-            <w:r>
-              <w:t xml:space="preserve">): </w:t>
-            </w:r>
-            <w:proofErr w:type="spellStart"/>
-            <w:r>
-              <w:t>ArrayList</w:t>
-            </w:r>
-            <w:proofErr w:type="spellEnd"/>
-            <w:r>
-              <w:t>&lt;</w:t>
-            </w:r>
-            <w:proofErr w:type="spellStart"/>
-            <w:r>
-              <w:t>Integer</w:t>
-            </w:r>
-            <w:proofErr w:type="spellEnd"/>
-            <w:r>
-              <w:t>&gt;</w:t>
+              <w:t>+ Prim(int): ArrayList&lt;Integer&gt;</w:t>
             </w:r>
           </w:p>
         </w:tc>
@@ -8620,15 +7038,7 @@
               <w:ind w:right="337"/>
             </w:pPr>
             <w:r>
-              <w:t xml:space="preserve">Recorrer un </w:t>
-            </w:r>
-            <w:proofErr w:type="spellStart"/>
-            <w:r>
-              <w:t>multigrafo</w:t>
-            </w:r>
-            <w:proofErr w:type="spellEnd"/>
-            <w:r>
-              <w:t>.</w:t>
+              <w:t>Recorrer un multigrafo.</w:t>
             </w:r>
           </w:p>
         </w:tc>
@@ -8686,13 +7096,7 @@
                 <w:b/>
               </w:rPr>
               <w:lastRenderedPageBreak/>
-              <w:t>Prueba N° 1</w:t>
-            </w:r>
-            <w:r>
-              <w:rPr>
-                <w:b/>
-              </w:rPr>
-              <w:t>1</w:t>
+              <w:t>Prueba N° 11</w:t>
             </w:r>
           </w:p>
         </w:tc>
@@ -8714,15 +7118,7 @@
               <w:t>Objetivo</w:t>
             </w:r>
             <w:r>
-              <w:t xml:space="preserve">: Probar el método </w:t>
-            </w:r>
-            <w:proofErr w:type="spellStart"/>
-            <w:r>
-              <w:t>Kruskal</w:t>
-            </w:r>
-            <w:proofErr w:type="spellEnd"/>
-            <w:r>
-              <w:t>.</w:t>
+              <w:t>: Probar el método Kruskal.</w:t>
             </w:r>
           </w:p>
         </w:tc>
@@ -8863,11 +7259,9 @@
               <w:pStyle w:val="TableParagraph"/>
               <w:ind w:left="105"/>
             </w:pPr>
-            <w:proofErr w:type="spellStart"/>
             <w:r>
               <w:t>AdjacencyListGraph</w:t>
             </w:r>
-            <w:proofErr w:type="spellEnd"/>
           </w:p>
         </w:tc>
         <w:tc>
@@ -8877,39 +7271,7 @@
           </w:tcPr>
           <w:p>
             <w:r>
-              <w:t xml:space="preserve">+ </w:t>
-            </w:r>
-            <w:proofErr w:type="spellStart"/>
-            <w:r>
-              <w:t>Kruskal</w:t>
-            </w:r>
-            <w:proofErr w:type="spellEnd"/>
-            <w:r>
-              <w:t>(</w:t>
-            </w:r>
-            <w:proofErr w:type="spellStart"/>
-            <w:r>
-              <w:t>int</w:t>
-            </w:r>
-            <w:proofErr w:type="spellEnd"/>
-            <w:r>
-              <w:t xml:space="preserve">): </w:t>
-            </w:r>
-            <w:proofErr w:type="spellStart"/>
-            <w:r>
-              <w:t>ArrayList</w:t>
-            </w:r>
-            <w:proofErr w:type="spellEnd"/>
-            <w:r>
-              <w:t>&lt;</w:t>
-            </w:r>
-            <w:proofErr w:type="spellStart"/>
-            <w:r>
-              <w:t>Integer</w:t>
-            </w:r>
-            <w:proofErr w:type="spellEnd"/>
-            <w:r>
-              <w:t>&gt;</w:t>
+              <w:t>+ Kruskal(int): ArrayList&lt;Integer&gt;</w:t>
             </w:r>
           </w:p>
         </w:tc>
@@ -8955,7 +7317,15 @@
               <w:spacing w:before="155"/>
             </w:pPr>
             <w:r>
-              <w:t>El método lanzó una excepción porque no hay aristas en el grafo.</w:t>
+              <w:t xml:space="preserve">El método </w:t>
+            </w:r>
+            <w:r>
+              <w:t>devolvió un árbol de expansión mínima vacío</w:t>
+            </w:r>
+            <w:bookmarkStart w:id="0" w:name="_GoBack"/>
+            <w:bookmarkEnd w:id="0"/>
+            <w:r>
+              <w:t>.</w:t>
             </w:r>
           </w:p>
         </w:tc>
@@ -8974,11 +7344,9 @@
               <w:pStyle w:val="TableParagraph"/>
               <w:ind w:left="105"/>
             </w:pPr>
-            <w:proofErr w:type="spellStart"/>
             <w:r>
               <w:t>AdjacencyListGraph</w:t>
             </w:r>
-            <w:proofErr w:type="spellEnd"/>
           </w:p>
         </w:tc>
         <w:tc>
@@ -8988,39 +7356,7 @@
           </w:tcPr>
           <w:p>
             <w:r>
-              <w:t xml:space="preserve">+ </w:t>
-            </w:r>
-            <w:proofErr w:type="spellStart"/>
-            <w:r>
-              <w:t>Kruskal</w:t>
-            </w:r>
-            <w:proofErr w:type="spellEnd"/>
-            <w:r>
-              <w:t>(</w:t>
-            </w:r>
-            <w:proofErr w:type="spellStart"/>
-            <w:r>
-              <w:t>int</w:t>
-            </w:r>
-            <w:proofErr w:type="spellEnd"/>
-            <w:r>
-              <w:t xml:space="preserve">): </w:t>
-            </w:r>
-            <w:proofErr w:type="spellStart"/>
-            <w:r>
-              <w:t>ArrayList</w:t>
-            </w:r>
-            <w:proofErr w:type="spellEnd"/>
-            <w:r>
-              <w:t>&lt;</w:t>
-            </w:r>
-            <w:proofErr w:type="spellStart"/>
-            <w:r>
-              <w:t>Integer</w:t>
-            </w:r>
-            <w:proofErr w:type="spellEnd"/>
-            <w:r>
-              <w:t>&gt;</w:t>
+              <w:t>+ Kruskal(int): ArrayList&lt;Integer&gt;</w:t>
             </w:r>
           </w:p>
         </w:tc>
@@ -9085,11 +7421,9 @@
               <w:pStyle w:val="TableParagraph"/>
               <w:ind w:left="105"/>
             </w:pPr>
-            <w:proofErr w:type="spellStart"/>
             <w:r>
               <w:t>AdjacencyListGraph</w:t>
             </w:r>
-            <w:proofErr w:type="spellEnd"/>
           </w:p>
         </w:tc>
         <w:tc>
@@ -9099,39 +7433,7 @@
           </w:tcPr>
           <w:p>
             <w:r>
-              <w:t xml:space="preserve">+ </w:t>
-            </w:r>
-            <w:proofErr w:type="spellStart"/>
-            <w:r>
-              <w:t>Kruskal</w:t>
-            </w:r>
-            <w:proofErr w:type="spellEnd"/>
-            <w:r>
-              <w:t>(</w:t>
-            </w:r>
-            <w:proofErr w:type="spellStart"/>
-            <w:r>
-              <w:t>int</w:t>
-            </w:r>
-            <w:proofErr w:type="spellEnd"/>
-            <w:r>
-              <w:t xml:space="preserve">): </w:t>
-            </w:r>
-            <w:proofErr w:type="spellStart"/>
-            <w:r>
-              <w:t>ArrayList</w:t>
-            </w:r>
-            <w:proofErr w:type="spellEnd"/>
-            <w:r>
-              <w:t>&lt;</w:t>
-            </w:r>
-            <w:proofErr w:type="spellStart"/>
-            <w:r>
-              <w:t>Integer</w:t>
-            </w:r>
-            <w:proofErr w:type="spellEnd"/>
-            <w:r>
-              <w:t>&gt;</w:t>
+              <w:t>+ Kruskal(int): ArrayList&lt;Integer&gt;</w:t>
             </w:r>
           </w:p>
         </w:tc>
@@ -9147,15 +7449,7 @@
               <w:ind w:right="337"/>
             </w:pPr>
             <w:r>
-              <w:t xml:space="preserve">Recorrer un </w:t>
-            </w:r>
-            <w:proofErr w:type="spellStart"/>
-            <w:r>
-              <w:t>multigrafo</w:t>
-            </w:r>
-            <w:proofErr w:type="spellEnd"/>
-            <w:r>
-              <w:t>.</w:t>
+              <w:t>Recorrer un multigrafo.</w:t>
             </w:r>
           </w:p>
         </w:tc>
@@ -9263,13 +7557,7 @@
               <w:rPr>
                 <w:b/>
               </w:rPr>
-              <w:t>Prueba N° 1</w:t>
-            </w:r>
-            <w:r>
-              <w:rPr>
-                <w:b/>
-              </w:rPr>
-              <w:t>2</w:t>
+              <w:t>Prueba N° 12</w:t>
             </w:r>
           </w:p>
         </w:tc>
@@ -9291,15 +7579,7 @@
               <w:t>Objetivo</w:t>
             </w:r>
             <w:r>
-              <w:t xml:space="preserve">: Probar el método </w:t>
-            </w:r>
-            <w:proofErr w:type="spellStart"/>
-            <w:r>
-              <w:t>Dijkstra</w:t>
-            </w:r>
-            <w:proofErr w:type="spellEnd"/>
-            <w:r>
-              <w:t>.</w:t>
+              <w:t>: Probar el método Dijkstra.</w:t>
             </w:r>
           </w:p>
         </w:tc>
@@ -9440,11 +7720,9 @@
               <w:pStyle w:val="TableParagraph"/>
               <w:ind w:left="105"/>
             </w:pPr>
-            <w:proofErr w:type="spellStart"/>
             <w:r>
               <w:t>AdjacencyListGraph</w:t>
             </w:r>
-            <w:proofErr w:type="spellEnd"/>
           </w:p>
         </w:tc>
         <w:tc>
@@ -9456,29 +7734,14 @@
             <w:r>
               <w:t xml:space="preserve">+ </w:t>
             </w:r>
-            <w:proofErr w:type="spellStart"/>
             <w:r>
               <w:t>Dijkstra</w:t>
             </w:r>
-            <w:proofErr w:type="spellEnd"/>
-            <w:r>
-              <w:t>(</w:t>
-            </w:r>
-            <w:proofErr w:type="spellStart"/>
-            <w:r>
-              <w:t>int</w:t>
-            </w:r>
-            <w:proofErr w:type="spellEnd"/>
-            <w:r>
-              <w:t xml:space="preserve">): </w:t>
-            </w:r>
-            <w:proofErr w:type="spellStart"/>
-            <w:r>
-              <w:t>Object</w:t>
-            </w:r>
-            <w:proofErr w:type="spellEnd"/>
-            <w:r>
-              <w:t>[]</w:t>
+            <w:r>
+              <w:t xml:space="preserve">(int): </w:t>
+            </w:r>
+            <w:r>
+              <w:t>Object[]</w:t>
             </w:r>
           </w:p>
         </w:tc>
@@ -9546,11 +7809,9 @@
               <w:pStyle w:val="TableParagraph"/>
               <w:ind w:left="105"/>
             </w:pPr>
-            <w:proofErr w:type="spellStart"/>
             <w:r>
               <w:t>AdjacencyListGraph</w:t>
             </w:r>
-            <w:proofErr w:type="spellEnd"/>
           </w:p>
         </w:tc>
         <w:tc>
@@ -9560,31 +7821,7 @@
           </w:tcPr>
           <w:p>
             <w:r>
-              <w:t xml:space="preserve">+ </w:t>
-            </w:r>
-            <w:proofErr w:type="spellStart"/>
-            <w:r>
-              <w:t>Dijkstra</w:t>
-            </w:r>
-            <w:proofErr w:type="spellEnd"/>
-            <w:r>
-              <w:t>(</w:t>
-            </w:r>
-            <w:proofErr w:type="spellStart"/>
-            <w:r>
-              <w:t>int</w:t>
-            </w:r>
-            <w:proofErr w:type="spellEnd"/>
-            <w:r>
-              <w:t xml:space="preserve">): </w:t>
-            </w:r>
-            <w:proofErr w:type="spellStart"/>
-            <w:r>
-              <w:t>Object</w:t>
-            </w:r>
-            <w:proofErr w:type="spellEnd"/>
-            <w:r>
-              <w:t>[]</w:t>
+              <w:t>+ Dijkstra(int): Object[]</w:t>
             </w:r>
           </w:p>
         </w:tc>
@@ -9636,13 +7873,7 @@
               <w:spacing w:before="155"/>
             </w:pPr>
             <w:r>
-              <w:t xml:space="preserve">El método devolvió el arreglo de distancias con respecto al nodo origen y el de predecesores ambos de tamaño </w:t>
-            </w:r>
-            <w:r>
-              <w:t>mayor a uno</w:t>
-            </w:r>
-            <w:r>
-              <w:t>.</w:t>
+              <w:t>El método devolvió el arreglo de distancias con respecto al nodo origen y el de predecesores ambos de tamaño mayor a uno.</w:t>
             </w:r>
           </w:p>
         </w:tc>
@@ -9661,11 +7892,9 @@
               <w:pStyle w:val="TableParagraph"/>
               <w:ind w:left="105"/>
             </w:pPr>
-            <w:proofErr w:type="spellStart"/>
             <w:r>
               <w:t>AdjacencyListGraph</w:t>
             </w:r>
-            <w:proofErr w:type="spellEnd"/>
           </w:p>
         </w:tc>
         <w:tc>
@@ -9675,31 +7904,7 @@
           </w:tcPr>
           <w:p>
             <w:r>
-              <w:t xml:space="preserve">+ </w:t>
-            </w:r>
-            <w:proofErr w:type="spellStart"/>
-            <w:r>
-              <w:t>Dijkstra</w:t>
-            </w:r>
-            <w:proofErr w:type="spellEnd"/>
-            <w:r>
-              <w:t>(</w:t>
-            </w:r>
-            <w:proofErr w:type="spellStart"/>
-            <w:r>
-              <w:t>int</w:t>
-            </w:r>
-            <w:proofErr w:type="spellEnd"/>
-            <w:r>
-              <w:t xml:space="preserve">): </w:t>
-            </w:r>
-            <w:proofErr w:type="spellStart"/>
-            <w:r>
-              <w:t>Object</w:t>
-            </w:r>
-            <w:proofErr w:type="spellEnd"/>
-            <w:r>
-              <w:t>[]</w:t>
+              <w:t>+ Dijkstra(int): Object[]</w:t>
             </w:r>
           </w:p>
         </w:tc>
@@ -9715,13 +7920,8 @@
               <w:ind w:right="337"/>
             </w:pPr>
             <w:r>
-              <w:t xml:space="preserve">Recorrer un </w:t>
-            </w:r>
-            <w:proofErr w:type="spellStart"/>
-            <w:r>
-              <w:t>multigrafo</w:t>
-            </w:r>
-            <w:proofErr w:type="spellEnd"/>
+              <w:t>Recorrer un multigrafo</w:t>
+            </w:r>
             <w:r>
               <w:t xml:space="preserve"> conexo</w:t>
             </w:r>
@@ -9756,12 +7956,7 @@
               <w:spacing w:before="155"/>
             </w:pPr>
             <w:r>
-              <w:t xml:space="preserve">El método devolvió el arreglo de distancias con respecto al nodo origen y el de </w:t>
-            </w:r>
-            <w:bookmarkStart w:id="0" w:name="_GoBack"/>
-            <w:bookmarkEnd w:id="0"/>
-            <w:r>
-              <w:t>predecesores ambos de tamaño mayor a uno.</w:t>
+              <w:t>El método devolvió el arreglo de distancias con respecto al nodo origen y el de predecesores ambos de tamaño mayor a uno.</w:t>
             </w:r>
           </w:p>
         </w:tc>
@@ -9780,11 +7975,9 @@
               <w:pStyle w:val="TableParagraph"/>
               <w:ind w:left="105"/>
             </w:pPr>
-            <w:proofErr w:type="spellStart"/>
             <w:r>
               <w:t>AdjacencyListGraph</w:t>
             </w:r>
-            <w:proofErr w:type="spellEnd"/>
           </w:p>
         </w:tc>
         <w:tc>
@@ -9794,31 +7987,7 @@
           </w:tcPr>
           <w:p>
             <w:r>
-              <w:t xml:space="preserve">+ </w:t>
-            </w:r>
-            <w:proofErr w:type="spellStart"/>
-            <w:r>
-              <w:t>Dijkstra</w:t>
-            </w:r>
-            <w:proofErr w:type="spellEnd"/>
-            <w:r>
-              <w:t>(</w:t>
-            </w:r>
-            <w:proofErr w:type="spellStart"/>
-            <w:r>
-              <w:t>int</w:t>
-            </w:r>
-            <w:proofErr w:type="spellEnd"/>
-            <w:r>
-              <w:t xml:space="preserve">): </w:t>
-            </w:r>
-            <w:proofErr w:type="spellStart"/>
-            <w:r>
-              <w:t>Object</w:t>
-            </w:r>
-            <w:proofErr w:type="spellEnd"/>
-            <w:r>
-              <w:t>[]</w:t>
+              <w:t>+ Dijkstra(int): Object[]</w:t>
             </w:r>
           </w:p>
         </w:tc>
@@ -9834,10 +8003,7 @@
               <w:ind w:right="337"/>
             </w:pPr>
             <w:r>
-              <w:t>Hacer el recorrido desde un vértice que no existe</w:t>
-            </w:r>
-            <w:r>
-              <w:t>.</w:t>
+              <w:t>Hacer el recorrido desde un vértice que no existe.</w:t>
             </w:r>
           </w:p>
         </w:tc>
@@ -9867,18 +8033,7 @@
               <w:spacing w:before="155"/>
             </w:pPr>
             <w:r>
-              <w:t xml:space="preserve">El método </w:t>
-            </w:r>
-            <w:r>
-              <w:t xml:space="preserve">arrojó una excepción de </w:t>
-            </w:r>
-            <w:proofErr w:type="spellStart"/>
-            <w:r>
-              <w:t>IndexOutOfBoundsExceptio</w:t>
-            </w:r>
-            <w:proofErr w:type="spellEnd"/>
-            <w:r>
-              <w:t>.</w:t>
+              <w:t>El método arrojó una excepción de IndexOutOfBoundsExceptio.</w:t>
             </w:r>
           </w:p>
         </w:tc>

</xml_diff>